<commit_message>
Updated assignment specification ready for moderation.
</commit_message>
<xml_diff>
--- a/Documents/Assignments/ISCG7425 - Assignment 1.docx
+++ b/Documents/Assignments/ISCG7425 - Assignment 1.docx
@@ -654,6 +654,47 @@
     </w:p>
     <w:p>
       <w:pPr>
+        <w:pStyle w:val="ListParagraph"/>
+        <w:jc w:val="right"/>
+        <w:rPr>
+          <w:noProof/>
+          <w:lang w:eastAsia="en-NZ"/>
+        </w:rPr>
+      </w:pPr>
+      <w:r>
+        <w:rPr>
+          <w:noProof/>
+          <w:lang w:eastAsia="en-NZ"/>
+        </w:rPr>
+        <w:t>[2</w:t>
+      </w:r>
+      <w:r>
+        <w:rPr>
+          <w:noProof/>
+          <w:lang w:eastAsia="en-NZ"/>
+        </w:rPr>
+        <w:t>0</w:t>
+      </w:r>
+      <w:r>
+        <w:rPr>
+          <w:noProof/>
+          <w:lang w:eastAsia="en-NZ"/>
+        </w:rPr>
+        <w:t xml:space="preserve"> marks]</w:t>
+      </w:r>
+    </w:p>
+    <w:p>
+      <w:pPr>
+        <w:pStyle w:val="ListParagraph"/>
+        <w:jc w:val="both"/>
+        <w:rPr>
+          <w:noProof/>
+          <w:lang w:eastAsia="en-NZ"/>
+        </w:rPr>
+      </w:pPr>
+    </w:p>
+    <w:p>
+      <w:pPr>
         <w:jc w:val="both"/>
         <w:rPr>
           <w:noProof/>
@@ -676,39 +717,7 @@
           <w:noProof/>
           <w:lang w:eastAsia="en-NZ"/>
         </w:rPr>
-        <w:t xml:space="preserve">Part </w:t>
-      </w:r>
-      <w:r>
-        <w:rPr>
-          <w:b/>
-          <w:noProof/>
-          <w:lang w:eastAsia="en-NZ"/>
-        </w:rPr>
-        <w:t>B</w:t>
-      </w:r>
-      <w:r>
-        <w:rPr>
-          <w:b/>
-          <w:noProof/>
-          <w:lang w:eastAsia="en-NZ"/>
-        </w:rPr>
-        <w:t xml:space="preserve"> – </w:t>
-      </w:r>
-      <w:r>
-        <w:rPr>
-          <w:b/>
-          <w:noProof/>
-          <w:lang w:eastAsia="en-NZ"/>
-        </w:rPr>
-        <w:t>Model Objects</w:t>
-      </w:r>
-      <w:r>
-        <w:rPr>
-          <w:b/>
-          <w:noProof/>
-          <w:lang w:eastAsia="en-NZ"/>
-        </w:rPr>
-        <w:t xml:space="preserve"> </w:t>
+        <w:t xml:space="preserve">Part B – Model Objects </w:t>
       </w:r>
       <w:r>
         <w:rPr>
@@ -774,6 +783,23 @@
     <w:p>
       <w:pPr>
         <w:pStyle w:val="ListParagraph"/>
+        <w:jc w:val="right"/>
+        <w:rPr>
+          <w:noProof/>
+          <w:lang w:eastAsia="en-NZ"/>
+        </w:rPr>
+      </w:pPr>
+      <w:r>
+        <w:rPr>
+          <w:noProof/>
+          <w:lang w:eastAsia="en-NZ"/>
+        </w:rPr>
+        <w:t>[20 marks]</w:t>
+      </w:r>
+    </w:p>
+    <w:p>
+      <w:pPr>
+        <w:pStyle w:val="ListParagraph"/>
         <w:jc w:val="both"/>
         <w:rPr>
           <w:noProof/>
@@ -881,8 +907,49 @@
           <w:noProof/>
           <w:lang w:eastAsia="en-NZ"/>
         </w:rPr>
-        <w:t>an appropriate user interface using Struts 2. The user interface will allow a user to enter create, read, update and delete information related to both customers and books.</w:t>
-      </w:r>
+        <w:t>an appropriate user interface using Struts 2</w:t>
+      </w:r>
+      <w:r>
+        <w:rPr>
+          <w:noProof/>
+          <w:lang w:eastAsia="en-NZ"/>
+        </w:rPr>
+        <w:t>, HTML and JavaScript</w:t>
+      </w:r>
+      <w:r>
+        <w:rPr>
+          <w:noProof/>
+          <w:lang w:eastAsia="en-NZ"/>
+        </w:rPr>
+        <w:t>. The user interface will allow a user to enter create, read, update and delete information related to both customers and books.</w:t>
+      </w:r>
+    </w:p>
+    <w:p>
+      <w:pPr>
+        <w:pStyle w:val="ListParagraph"/>
+        <w:jc w:val="right"/>
+        <w:rPr>
+          <w:noProof/>
+          <w:lang w:eastAsia="en-NZ"/>
+        </w:rPr>
+      </w:pPr>
+      <w:r>
+        <w:rPr>
+          <w:noProof/>
+          <w:lang w:eastAsia="en-NZ"/>
+        </w:rPr>
+        <w:t>[5 marks]</w:t>
+      </w:r>
+    </w:p>
+    <w:p>
+      <w:pPr>
+        <w:pStyle w:val="ListParagraph"/>
+        <w:jc w:val="both"/>
+        <w:rPr>
+          <w:noProof/>
+          <w:lang w:eastAsia="en-NZ"/>
+        </w:rPr>
+      </w:pPr>
     </w:p>
     <w:p>
       <w:pPr>
@@ -908,6 +975,47 @@
     <w:p>
       <w:pPr>
         <w:pStyle w:val="ListParagraph"/>
+        <w:jc w:val="right"/>
+        <w:rPr>
+          <w:noProof/>
+          <w:lang w:eastAsia="en-NZ"/>
+        </w:rPr>
+      </w:pPr>
+      <w:r>
+        <w:rPr>
+          <w:noProof/>
+          <w:lang w:eastAsia="en-NZ"/>
+        </w:rPr>
+        <w:t>[</w:t>
+      </w:r>
+      <w:r>
+        <w:rPr>
+          <w:noProof/>
+          <w:lang w:eastAsia="en-NZ"/>
+        </w:rPr>
+        <w:t>5</w:t>
+      </w:r>
+      <w:r>
+        <w:rPr>
+          <w:noProof/>
+          <w:lang w:eastAsia="en-NZ"/>
+        </w:rPr>
+        <w:t xml:space="preserve"> marks]</w:t>
+      </w:r>
+    </w:p>
+    <w:p>
+      <w:pPr>
+        <w:pStyle w:val="ListParagraph"/>
+        <w:jc w:val="both"/>
+        <w:rPr>
+          <w:noProof/>
+          <w:lang w:eastAsia="en-NZ"/>
+        </w:rPr>
+      </w:pPr>
+    </w:p>
+    <w:p>
+      <w:pPr>
+        <w:pStyle w:val="ListParagraph"/>
         <w:numPr>
           <w:ilvl w:val="0"/>
           <w:numId w:val="16"/>
@@ -942,6 +1050,47 @@
     </w:p>
     <w:p>
       <w:pPr>
+        <w:pStyle w:val="ListParagraph"/>
+        <w:jc w:val="right"/>
+        <w:rPr>
+          <w:noProof/>
+          <w:lang w:eastAsia="en-NZ"/>
+        </w:rPr>
+      </w:pPr>
+      <w:r>
+        <w:rPr>
+          <w:noProof/>
+          <w:lang w:eastAsia="en-NZ"/>
+        </w:rPr>
+        <w:t>[</w:t>
+      </w:r>
+      <w:r>
+        <w:rPr>
+          <w:noProof/>
+          <w:lang w:eastAsia="en-NZ"/>
+        </w:rPr>
+        <w:t>1</w:t>
+      </w:r>
+      <w:r>
+        <w:rPr>
+          <w:noProof/>
+          <w:lang w:eastAsia="en-NZ"/>
+        </w:rPr>
+        <w:t>0 marks]</w:t>
+      </w:r>
+    </w:p>
+    <w:p>
+      <w:pPr>
+        <w:pStyle w:val="ListParagraph"/>
+        <w:jc w:val="both"/>
+        <w:rPr>
+          <w:noProof/>
+          <w:lang w:eastAsia="en-NZ"/>
+        </w:rPr>
+      </w:pPr>
+    </w:p>
+    <w:p>
+      <w:pPr>
         <w:ind w:left="360"/>
         <w:jc w:val="both"/>
         <w:rPr>
@@ -949,6 +1098,22 @@
           <w:lang w:eastAsia="en-NZ"/>
         </w:rPr>
       </w:pPr>
+    </w:p>
+    <w:p>
+      <w:pPr>
+        <w:spacing w:after="200" w:line="276" w:lineRule="auto"/>
+        <w:rPr>
+          <w:noProof/>
+          <w:lang w:eastAsia="en-NZ"/>
+        </w:rPr>
+      </w:pPr>
+      <w:r>
+        <w:rPr>
+          <w:noProof/>
+          <w:lang w:eastAsia="en-NZ"/>
+        </w:rPr>
+        <w:br w:type="page"/>
+      </w:r>
     </w:p>
     <w:p>
       <w:pPr>
@@ -966,6 +1131,7 @@
           <w:noProof/>
           <w:lang w:eastAsia="en-NZ"/>
         </w:rPr>
+        <w:lastRenderedPageBreak/>
         <w:t>The user interface should allow a user to:</w:t>
       </w:r>
     </w:p>
@@ -1277,6 +1443,21 @@
     </w:p>
     <w:p>
       <w:pPr>
+        <w:pStyle w:val="ListParagraph"/>
+        <w:autoSpaceDE w:val="0"/>
+        <w:autoSpaceDN w:val="0"/>
+        <w:adjustRightInd w:val="0"/>
+        <w:ind w:left="1440"/>
+        <w:rPr>
+          <w:rFonts w:eastAsiaTheme="minorHAnsi"/>
+          <w:sz w:val="19"/>
+          <w:szCs w:val="19"/>
+          <w:lang w:val="en-NZ"/>
+        </w:rPr>
+      </w:pPr>
+    </w:p>
+    <w:p>
+      <w:pPr>
         <w:jc w:val="both"/>
         <w:rPr>
           <w:b/>
@@ -1290,7 +1471,6 @@
           <w:noProof/>
           <w:lang w:eastAsia="en-NZ"/>
         </w:rPr>
-        <w:lastRenderedPageBreak/>
         <w:t xml:space="preserve">Part </w:t>
       </w:r>
       <w:r>
@@ -1370,14 +1550,24 @@
           <w:noProof/>
           <w:lang w:eastAsia="en-NZ"/>
         </w:rPr>
-        <w:t xml:space="preserve">Develop a </w:t>
-      </w:r>
-      <w:r>
-        <w:rPr>
-          <w:noProof/>
-          <w:lang w:eastAsia="en-NZ"/>
-        </w:rPr>
-        <w:t>controller system modelled on MVC design paraidgm to allow the system to mediate between the presentation layer and the database layers independently.</w:t>
+        <w:t>Develop a controller system modelled on MVC design paraidgm to allow the system to mediate between the presentation layer and the database layers independently.</w:t>
+      </w:r>
+    </w:p>
+    <w:p>
+      <w:pPr>
+        <w:pStyle w:val="ListParagraph"/>
+        <w:jc w:val="right"/>
+        <w:rPr>
+          <w:noProof/>
+          <w:lang w:eastAsia="en-NZ"/>
+        </w:rPr>
+      </w:pPr>
+      <w:r>
+        <w:rPr>
+          <w:noProof/>
+          <w:lang w:eastAsia="en-NZ"/>
+        </w:rPr>
+        <w:t>[20 marks]</w:t>
       </w:r>
     </w:p>
     <w:p>
@@ -1453,6 +1643,81 @@
           <w:lang w:eastAsia="en-NZ"/>
         </w:rPr>
         <w:t>0%:</w:t>
+      </w:r>
+    </w:p>
+    <w:p>
+      <w:pPr>
+        <w:jc w:val="both"/>
+        <w:rPr>
+          <w:b/>
+          <w:noProof/>
+          <w:lang w:eastAsia="en-NZ"/>
+        </w:rPr>
+      </w:pPr>
+    </w:p>
+    <w:p>
+      <w:pPr>
+        <w:jc w:val="both"/>
+        <w:rPr>
+          <w:noProof/>
+          <w:lang w:eastAsia="en-NZ"/>
+        </w:rPr>
+      </w:pPr>
+      <w:r>
+        <w:rPr>
+          <w:noProof/>
+          <w:sz w:val="20"/>
+          <w:lang w:eastAsia="en-NZ"/>
+        </w:rPr>
+        <w:t xml:space="preserve">Note: </w:t>
+      </w:r>
+      <w:r>
+        <w:rPr>
+          <w:noProof/>
+          <w:sz w:val="20"/>
+          <w:lang w:eastAsia="en-NZ"/>
+        </w:rPr>
+        <w:t>select</w:t>
+      </w:r>
+      <w:r>
+        <w:rPr>
+          <w:noProof/>
+          <w:sz w:val="20"/>
+          <w:lang w:eastAsia="en-NZ"/>
+        </w:rPr>
+        <w:t xml:space="preserve"> questions </w:t>
+      </w:r>
+      <w:r>
+        <w:rPr>
+          <w:noProof/>
+          <w:sz w:val="20"/>
+          <w:lang w:eastAsia="en-NZ"/>
+        </w:rPr>
+        <w:t xml:space="preserve">from the following list </w:t>
+      </w:r>
+      <w:r>
+        <w:rPr>
+          <w:noProof/>
+          <w:sz w:val="20"/>
+          <w:lang w:eastAsia="en-NZ"/>
+        </w:rPr>
+        <w:t>which add up to 20</w:t>
+      </w:r>
+      <w:r>
+        <w:rPr>
+          <w:noProof/>
+          <w:sz w:val="20"/>
+          <w:lang w:eastAsia="en-NZ"/>
+        </w:rPr>
+        <w:t xml:space="preserve"> marks</w:t>
+      </w:r>
+      <w:r>
+        <w:rPr>
+          <w:noProof/>
+          <w:sz w:val="20"/>
+          <w:lang w:eastAsia="en-NZ"/>
+        </w:rPr>
+        <w:t>.</w:t>
       </w:r>
     </w:p>
     <w:p>
@@ -1470,7 +1735,7 @@
         <w:pStyle w:val="ListParagraph"/>
         <w:numPr>
           <w:ilvl w:val="0"/>
-          <w:numId w:val="15"/>
+          <w:numId w:val="16"/>
         </w:numPr>
         <w:autoSpaceDE w:val="0"/>
         <w:autoSpaceDN w:val="0"/>
@@ -1483,10 +1748,49 @@
     </w:p>
     <w:p>
       <w:pPr>
+        <w:ind w:left="360"/>
+        <w:jc w:val="right"/>
+        <w:rPr>
+          <w:noProof/>
+          <w:lang w:eastAsia="en-NZ"/>
+        </w:rPr>
+      </w:pPr>
+      <w:r>
+        <w:rPr>
+          <w:noProof/>
+          <w:lang w:eastAsia="en-NZ"/>
+        </w:rPr>
+        <w:t>[</w:t>
+      </w:r>
+      <w:r>
+        <w:rPr>
+          <w:noProof/>
+          <w:lang w:eastAsia="en-NZ"/>
+        </w:rPr>
+        <w:t>5</w:t>
+      </w:r>
+      <w:r>
+        <w:rPr>
+          <w:noProof/>
+          <w:lang w:eastAsia="en-NZ"/>
+        </w:rPr>
+        <w:t xml:space="preserve"> marks]</w:t>
+      </w:r>
+    </w:p>
+    <w:p>
+      <w:pPr>
+        <w:autoSpaceDE w:val="0"/>
+        <w:autoSpaceDN w:val="0"/>
+        <w:adjustRightInd w:val="0"/>
+        <w:jc w:val="both"/>
+      </w:pPr>
+    </w:p>
+    <w:p>
+      <w:pPr>
         <w:pStyle w:val="ListParagraph"/>
         <w:numPr>
           <w:ilvl w:val="0"/>
-          <w:numId w:val="9"/>
+          <w:numId w:val="16"/>
         </w:numPr>
         <w:spacing w:line="360" w:lineRule="auto"/>
         <w:jc w:val="both"/>
@@ -1508,7 +1812,7 @@
         <w:pStyle w:val="ListParagraph"/>
         <w:numPr>
           <w:ilvl w:val="0"/>
-          <w:numId w:val="15"/>
+          <w:numId w:val="16"/>
         </w:numPr>
         <w:autoSpaceDE w:val="0"/>
         <w:autoSpaceDN w:val="0"/>
@@ -1521,10 +1825,50 @@
     </w:p>
     <w:p>
       <w:pPr>
+        <w:ind w:left="360"/>
+        <w:jc w:val="right"/>
+        <w:rPr>
+          <w:noProof/>
+          <w:lang w:eastAsia="en-NZ"/>
+        </w:rPr>
+      </w:pPr>
+      <w:r>
+        <w:rPr>
+          <w:noProof/>
+          <w:lang w:eastAsia="en-NZ"/>
+        </w:rPr>
+        <w:t>[</w:t>
+      </w:r>
+      <w:r>
+        <w:rPr>
+          <w:noProof/>
+          <w:lang w:eastAsia="en-NZ"/>
+        </w:rPr>
+        <w:t>10</w:t>
+      </w:r>
+      <w:r>
+        <w:rPr>
+          <w:noProof/>
+          <w:lang w:eastAsia="en-NZ"/>
+        </w:rPr>
+        <w:t xml:space="preserve"> marks]</w:t>
+      </w:r>
+    </w:p>
+    <w:p>
+      <w:pPr>
+        <w:pStyle w:val="ListParagraph"/>
+        <w:autoSpaceDE w:val="0"/>
+        <w:autoSpaceDN w:val="0"/>
+        <w:adjustRightInd w:val="0"/>
+        <w:jc w:val="both"/>
+      </w:pPr>
+    </w:p>
+    <w:p>
+      <w:pPr>
         <w:pStyle w:val="ListParagraph"/>
         <w:numPr>
           <w:ilvl w:val="0"/>
-          <w:numId w:val="15"/>
+          <w:numId w:val="16"/>
         </w:numPr>
         <w:autoSpaceDE w:val="0"/>
         <w:autoSpaceDN w:val="0"/>
@@ -1538,15 +1882,268 @@
     <w:p>
       <w:pPr>
         <w:pStyle w:val="ListParagraph"/>
+        <w:jc w:val="right"/>
+        <w:rPr>
+          <w:noProof/>
+          <w:lang w:eastAsia="en-NZ"/>
+        </w:rPr>
+      </w:pPr>
+      <w:r>
+        <w:rPr>
+          <w:noProof/>
+          <w:lang w:eastAsia="en-NZ"/>
+        </w:rPr>
+        <w:t>[</w:t>
+      </w:r>
+      <w:r>
+        <w:rPr>
+          <w:noProof/>
+          <w:lang w:eastAsia="en-NZ"/>
+        </w:rPr>
+        <w:t>5</w:t>
+      </w:r>
+      <w:r>
+        <w:rPr>
+          <w:noProof/>
+          <w:lang w:eastAsia="en-NZ"/>
+        </w:rPr>
+        <w:t xml:space="preserve"> marks]</w:t>
+      </w:r>
+    </w:p>
+    <w:p>
+      <w:pPr>
+        <w:autoSpaceDE w:val="0"/>
+        <w:autoSpaceDN w:val="0"/>
+        <w:adjustRightInd w:val="0"/>
+        <w:jc w:val="both"/>
+      </w:pPr>
+    </w:p>
+    <w:p>
+      <w:pPr>
+        <w:pStyle w:val="ListParagraph"/>
         <w:numPr>
           <w:ilvl w:val="0"/>
-          <w:numId w:val="15"/>
+          <w:numId w:val="16"/>
         </w:numPr>
         <w:autoSpaceDE w:val="0"/>
         <w:autoSpaceDN w:val="0"/>
         <w:adjustRightInd w:val="0"/>
         <w:jc w:val="both"/>
       </w:pPr>
+      <w:r>
+        <w:t xml:space="preserve">Implement historical records using </w:t>
+      </w:r>
+      <w:proofErr w:type="spellStart"/>
+      <w:r>
+        <w:t>Envers</w:t>
+      </w:r>
+      <w:proofErr w:type="spellEnd"/>
+      <w:r>
+        <w:t xml:space="preserve"> Entity Versioning</w:t>
+      </w:r>
+    </w:p>
+    <w:p>
+      <w:pPr>
+        <w:pStyle w:val="ListParagraph"/>
+        <w:jc w:val="right"/>
+        <w:rPr>
+          <w:noProof/>
+          <w:lang w:eastAsia="en-NZ"/>
+        </w:rPr>
+      </w:pPr>
+      <w:r>
+        <w:rPr>
+          <w:noProof/>
+          <w:lang w:eastAsia="en-NZ"/>
+        </w:rPr>
+        <w:t>[5 marks]</w:t>
+      </w:r>
+    </w:p>
+    <w:p>
+      <w:pPr>
+        <w:pStyle w:val="ListParagraph"/>
+        <w:jc w:val="right"/>
+        <w:rPr>
+          <w:noProof/>
+          <w:lang w:eastAsia="en-NZ"/>
+        </w:rPr>
+      </w:pPr>
+    </w:p>
+    <w:p>
+      <w:pPr>
+        <w:pStyle w:val="ListParagraph"/>
+        <w:numPr>
+          <w:ilvl w:val="0"/>
+          <w:numId w:val="16"/>
+        </w:numPr>
+        <w:autoSpaceDE w:val="0"/>
+        <w:autoSpaceDN w:val="0"/>
+        <w:adjustRightInd w:val="0"/>
+        <w:jc w:val="both"/>
+      </w:pPr>
+      <w:r>
+        <w:t>Develop a login system and attach to a user’s session object to keep track of a user and the user’s role in the system.</w:t>
+      </w:r>
+    </w:p>
+    <w:p>
+      <w:pPr>
+        <w:pStyle w:val="ListParagraph"/>
+        <w:jc w:val="right"/>
+        <w:rPr>
+          <w:noProof/>
+          <w:lang w:eastAsia="en-NZ"/>
+        </w:rPr>
+      </w:pPr>
+      <w:r>
+        <w:rPr>
+          <w:noProof/>
+          <w:lang w:eastAsia="en-NZ"/>
+        </w:rPr>
+        <w:t>[</w:t>
+      </w:r>
+      <w:r>
+        <w:rPr>
+          <w:noProof/>
+          <w:lang w:eastAsia="en-NZ"/>
+        </w:rPr>
+        <w:t>10</w:t>
+      </w:r>
+      <w:r>
+        <w:rPr>
+          <w:noProof/>
+          <w:lang w:eastAsia="en-NZ"/>
+        </w:rPr>
+        <w:t xml:space="preserve"> marks]</w:t>
+      </w:r>
+    </w:p>
+    <w:p>
+      <w:pPr>
+        <w:pStyle w:val="ListParagraph"/>
+        <w:jc w:val="right"/>
+        <w:rPr>
+          <w:noProof/>
+          <w:lang w:eastAsia="en-NZ"/>
+        </w:rPr>
+      </w:pPr>
+    </w:p>
+    <w:p>
+      <w:pPr>
+        <w:pStyle w:val="ListParagraph"/>
+        <w:numPr>
+          <w:ilvl w:val="0"/>
+          <w:numId w:val="16"/>
+        </w:numPr>
+        <w:autoSpaceDE w:val="0"/>
+        <w:autoSpaceDN w:val="0"/>
+        <w:adjustRightInd w:val="0"/>
+        <w:jc w:val="both"/>
+      </w:pPr>
+      <w:r>
+        <w:t xml:space="preserve">Re-develop the entire system from scratch using a </w:t>
+      </w:r>
+      <w:r>
+        <w:t>different technology stack</w:t>
+      </w:r>
+      <w:r>
+        <w:t xml:space="preserve"> or a different design pattern</w:t>
+      </w:r>
+      <w:r>
+        <w:t>. For example, use Grails to re-implement the system or use another web technology such as Seam, or Java Server Faces.</w:t>
+      </w:r>
+    </w:p>
+    <w:p>
+      <w:pPr>
+        <w:pStyle w:val="ListParagraph"/>
+        <w:jc w:val="right"/>
+        <w:rPr>
+          <w:noProof/>
+          <w:lang w:eastAsia="en-NZ"/>
+        </w:rPr>
+      </w:pPr>
+      <w:r>
+        <w:rPr>
+          <w:noProof/>
+          <w:lang w:eastAsia="en-NZ"/>
+        </w:rPr>
+        <w:t>[</w:t>
+      </w:r>
+      <w:r>
+        <w:rPr>
+          <w:noProof/>
+          <w:lang w:eastAsia="en-NZ"/>
+        </w:rPr>
+        <w:t>2</w:t>
+      </w:r>
+      <w:r>
+        <w:rPr>
+          <w:noProof/>
+          <w:lang w:eastAsia="en-NZ"/>
+        </w:rPr>
+        <w:t>0 marks]</w:t>
+      </w:r>
+    </w:p>
+    <w:p>
+      <w:pPr>
+        <w:pStyle w:val="ListParagraph"/>
+        <w:jc w:val="right"/>
+        <w:rPr>
+          <w:noProof/>
+          <w:lang w:eastAsia="en-NZ"/>
+        </w:rPr>
+      </w:pPr>
+    </w:p>
+    <w:p>
+      <w:pPr>
+        <w:pStyle w:val="ListParagraph"/>
+        <w:numPr>
+          <w:ilvl w:val="0"/>
+          <w:numId w:val="16"/>
+        </w:numPr>
+        <w:autoSpaceDE w:val="0"/>
+        <w:autoSpaceDN w:val="0"/>
+        <w:adjustRightInd w:val="0"/>
+        <w:jc w:val="both"/>
+      </w:pPr>
+      <w:r>
+        <w:t>Allow the user to upload video and customer data using XML files.</w:t>
+      </w:r>
+    </w:p>
+    <w:p>
+      <w:pPr>
+        <w:pStyle w:val="ListParagraph"/>
+        <w:jc w:val="right"/>
+        <w:rPr>
+          <w:noProof/>
+          <w:lang w:eastAsia="en-NZ"/>
+        </w:rPr>
+      </w:pPr>
+      <w:r>
+        <w:rPr>
+          <w:noProof/>
+          <w:lang w:eastAsia="en-NZ"/>
+        </w:rPr>
+        <w:t>[5 marks]</w:t>
+      </w:r>
+    </w:p>
+    <w:p>
+      <w:pPr>
+        <w:pStyle w:val="ListParagraph"/>
+        <w:jc w:val="right"/>
+        <w:rPr>
+          <w:noProof/>
+          <w:lang w:eastAsia="en-NZ"/>
+        </w:rPr>
+      </w:pPr>
+    </w:p>
+    <w:p>
+      <w:pPr>
+        <w:pStyle w:val="ListParagraph"/>
+        <w:jc w:val="right"/>
+        <w:rPr>
+          <w:noProof/>
+          <w:lang w:eastAsia="en-NZ"/>
+        </w:rPr>
+      </w:pPr>
       <w:bookmarkStart w:id="5" w:name="_GoBack"/>
       <w:bookmarkEnd w:id="5"/>
     </w:p>
@@ -1554,22 +2151,19 @@
       <w:pPr>
         <w:spacing w:after="200" w:line="276" w:lineRule="auto"/>
         <w:rPr>
-          <w:ins w:id="6" w:author="JCASEY" w:date="2014-03-06T13:10:00Z"/>
           <w:b/>
           <w:noProof/>
           <w:lang w:eastAsia="en-NZ"/>
         </w:rPr>
       </w:pPr>
-      <w:ins w:id="7" w:author="JCASEY" w:date="2014-03-06T13:10:00Z">
-        <w:r>
-          <w:rPr>
-            <w:b/>
-            <w:noProof/>
-            <w:lang w:eastAsia="en-NZ"/>
-          </w:rPr>
-          <w:br w:type="page"/>
-        </w:r>
-      </w:ins>
+      <w:r>
+        <w:rPr>
+          <w:b/>
+          <w:noProof/>
+          <w:lang w:eastAsia="en-NZ"/>
+        </w:rPr>
+        <w:br w:type="page"/>
+      </w:r>
     </w:p>
     <w:p>
       <w:pPr>
@@ -1749,7 +2343,7 @@
         </w:rPr>
         <w:t xml:space="preserve">Include a list of references in this document if you have used any </w:t>
       </w:r>
-      <w:ins w:id="8" w:author="JCASEY" w:date="2014-03-06T13:10:00Z">
+      <w:ins w:id="6" w:author="JCASEY" w:date="2014-03-06T13:10:00Z">
         <w:r>
           <w:rPr>
             <w:lang w:val="en-AU" w:eastAsia="en-AU"/>
@@ -1757,7 +2351,7 @@
           <w:t xml:space="preserve">print or electronic </w:t>
         </w:r>
       </w:ins>
-      <w:del w:id="9" w:author="JCASEY" w:date="2014-03-06T13:10:00Z">
+      <w:del w:id="7" w:author="JCASEY" w:date="2014-03-06T13:10:00Z">
         <w:r>
           <w:rPr>
             <w:lang w:val="en-AU" w:eastAsia="en-AU"/>
@@ -1821,45 +2415,34 @@
           <w:lang w:val="en-AU" w:eastAsia="en-AU"/>
         </w:rPr>
       </w:pPr>
-    </w:p>
-    <w:p>
-      <w:pPr>
-        <w:autoSpaceDE w:val="0"/>
-        <w:autoSpaceDN w:val="0"/>
-        <w:adjustRightInd w:val="0"/>
-        <w:jc w:val="both"/>
+      <w:r>
         <w:rPr>
           <w:lang w:val="en-AU" w:eastAsia="en-AU"/>
         </w:rPr>
-      </w:pPr>
+        <w:t xml:space="preserve">Grades will be awarded </w:t>
+      </w:r>
       <w:r>
         <w:rPr>
           <w:lang w:val="en-AU" w:eastAsia="en-AU"/>
         </w:rPr>
-        <w:t xml:space="preserve">Grades will be awarded </w:t>
+        <w:t xml:space="preserve">for each section of the assignment </w:t>
       </w:r>
       <w:r>
         <w:rPr>
           <w:lang w:val="en-AU" w:eastAsia="en-AU"/>
         </w:rPr>
-        <w:t xml:space="preserve">for each section of the assignment </w:t>
+        <w:t xml:space="preserve">successfully </w:t>
       </w:r>
       <w:r>
         <w:rPr>
           <w:lang w:val="en-AU" w:eastAsia="en-AU"/>
         </w:rPr>
-        <w:t xml:space="preserve">successfully </w:t>
+        <w:t>completed</w:t>
       </w:r>
       <w:r>
         <w:rPr>
           <w:lang w:val="en-AU" w:eastAsia="en-AU"/>
         </w:rPr>
-        <w:t>completed</w:t>
-      </w:r>
-      <w:r>
-        <w:rPr>
-          <w:lang w:val="en-AU" w:eastAsia="en-AU"/>
-        </w:rPr>
         <w:t>:</w:t>
       </w:r>
     </w:p>
@@ -1867,7 +2450,7 @@
       <w:pPr>
         <w:jc w:val="both"/>
         <w:rPr>
-          <w:ins w:id="10" w:author="JCASEY" w:date="2014-03-06T13:12:00Z"/>
+          <w:ins w:id="8" w:author="JCASEY" w:date="2014-03-06T13:12:00Z"/>
           <w:b/>
           <w:iCs/>
         </w:rPr>
@@ -1881,7 +2464,7 @@
           <w:iCs/>
         </w:rPr>
       </w:pPr>
-      <w:ins w:id="11" w:author="JCASEY" w:date="2014-03-06T13:12:00Z">
+      <w:ins w:id="9" w:author="JCASEY" w:date="2014-03-06T13:12:00Z">
         <w:r>
           <w:rPr>
             <w:b/>
@@ -1917,7 +2500,7 @@
                 <w:iCs/>
               </w:rPr>
             </w:pPr>
-            <w:del w:id="12" w:author="JCASEY" w:date="2014-03-06T13:12:00Z">
+            <w:del w:id="10" w:author="JCASEY" w:date="2014-03-06T13:12:00Z">
               <w:r>
                 <w:rPr>
                   <w:iCs/>
@@ -1925,7 +2508,7 @@
                 <w:delText>Marking Schedule</w:delText>
               </w:r>
             </w:del>
-            <w:ins w:id="13" w:author="JCASEY" w:date="2014-03-06T13:12:00Z">
+            <w:ins w:id="11" w:author="JCASEY" w:date="2014-03-06T13:12:00Z">
               <w:r>
                 <w:rPr>
                   <w:iCs/>
@@ -1980,7 +2563,13 @@
               <w:rPr>
                 <w:iCs/>
               </w:rPr>
-              <w:t xml:space="preserve"> – Basic Functionality</w:t>
+              <w:t xml:space="preserve"> – </w:t>
+            </w:r>
+            <w:r>
+              <w:rPr>
+                <w:iCs/>
+              </w:rPr>
+              <w:t>Database Design</w:t>
             </w:r>
           </w:p>
         </w:tc>
@@ -1999,7 +2588,13 @@
               <w:rPr>
                 <w:iCs/>
               </w:rPr>
-              <w:t>40%</w:t>
+              <w:t>2</w:t>
+            </w:r>
+            <w:r>
+              <w:rPr>
+                <w:iCs/>
+              </w:rPr>
+              <w:t>0%</w:t>
             </w:r>
           </w:p>
         </w:tc>
@@ -2023,7 +2618,13 @@
               <w:rPr>
                 <w:iCs/>
               </w:rPr>
-              <w:t>Part B – Multiple Circles</w:t>
+              <w:t xml:space="preserve">Part B – </w:t>
+            </w:r>
+            <w:r>
+              <w:rPr>
+                <w:iCs/>
+              </w:rPr>
+              <w:t>Model Objects</w:t>
             </w:r>
           </w:p>
         </w:tc>
@@ -2042,7 +2643,13 @@
               <w:rPr>
                 <w:iCs/>
               </w:rPr>
-              <w:t>10%</w:t>
+              <w:t>2</w:t>
+            </w:r>
+            <w:r>
+              <w:rPr>
+                <w:iCs/>
+              </w:rPr>
+              <w:t>0%</w:t>
             </w:r>
           </w:p>
         </w:tc>
@@ -2066,7 +2673,13 @@
               <w:rPr>
                 <w:iCs/>
               </w:rPr>
-              <w:t>Part C – Collision Detection</w:t>
+              <w:t xml:space="preserve">Part C – </w:t>
+            </w:r>
+            <w:r>
+              <w:rPr>
+                <w:iCs/>
+              </w:rPr>
+              <w:t>User Interface</w:t>
             </w:r>
           </w:p>
         </w:tc>
@@ -2085,7 +2698,13 @@
               <w:rPr>
                 <w:iCs/>
               </w:rPr>
-              <w:t>15%</w:t>
+              <w:t>20</w:t>
+            </w:r>
+            <w:r>
+              <w:rPr>
+                <w:iCs/>
+              </w:rPr>
+              <w:t>%</w:t>
             </w:r>
           </w:p>
         </w:tc>
@@ -2137,7 +2756,7 @@
                 <w:noProof/>
                 <w:lang w:eastAsia="en-NZ"/>
               </w:rPr>
-              <w:t>Collision Response</w:t>
+              <w:t>Controller</w:t>
             </w:r>
           </w:p>
         </w:tc>
@@ -2156,7 +2775,13 @@
               <w:rPr>
                 <w:iCs/>
               </w:rPr>
-              <w:t>15%</w:t>
+              <w:t>80</w:t>
+            </w:r>
+            <w:r>
+              <w:rPr>
+                <w:iCs/>
+              </w:rPr>
+              <w:t>%</w:t>
             </w:r>
           </w:p>
         </w:tc>
@@ -2182,7 +2807,7 @@
               </w:rPr>
               <w:t xml:space="preserve">Part E </w:t>
             </w:r>
-            <w:del w:id="14" w:author="JCASEY" w:date="2014-03-06T13:10:00Z">
+            <w:del w:id="12" w:author="JCASEY" w:date="2014-03-06T13:10:00Z">
               <w:r>
                 <w:rPr>
                   <w:iCs/>
@@ -2190,7 +2815,7 @@
                 <w:delText>-</w:delText>
               </w:r>
             </w:del>
-            <w:ins w:id="15" w:author="JCASEY" w:date="2014-03-06T13:10:00Z">
+            <w:ins w:id="13" w:author="JCASEY" w:date="2014-03-06T13:10:00Z">
               <w:r>
                 <w:rPr>
                   <w:iCs/>
@@ -2236,7 +2861,7 @@
       <w:tr>
         <w:trPr>
           <w:jc w:val="center"/>
-          <w:ins w:id="16" w:author="JCASEY" w:date="2014-03-06T13:10:00Z"/>
+          <w:ins w:id="14" w:author="JCASEY" w:date="2014-03-06T13:10:00Z"/>
         </w:trPr>
         <w:tc>
           <w:tcPr>
@@ -2246,11 +2871,11 @@
             <w:pPr>
               <w:jc w:val="both"/>
               <w:rPr>
-                <w:ins w:id="17" w:author="JCASEY" w:date="2014-03-06T13:10:00Z"/>
+                <w:ins w:id="15" w:author="JCASEY" w:date="2014-03-06T13:10:00Z"/>
                 <w:iCs/>
               </w:rPr>
             </w:pPr>
-            <w:ins w:id="18" w:author="JCASEY" w:date="2014-03-06T13:10:00Z">
+            <w:ins w:id="16" w:author="JCASEY" w:date="2014-03-06T13:10:00Z">
               <w:r>
                 <w:rPr>
                   <w:iCs/>
@@ -2268,11 +2893,11 @@
             <w:pPr>
               <w:jc w:val="both"/>
               <w:rPr>
-                <w:ins w:id="19" w:author="JCASEY" w:date="2014-03-06T13:10:00Z"/>
+                <w:ins w:id="17" w:author="JCASEY" w:date="2014-03-06T13:10:00Z"/>
                 <w:iCs/>
               </w:rPr>
             </w:pPr>
-            <w:ins w:id="20" w:author="JCASEY" w:date="2014-03-06T13:10:00Z">
+            <w:ins w:id="18" w:author="JCASEY" w:date="2014-03-06T13:10:00Z">
               <w:r>
                 <w:rPr>
                   <w:iCs/>
@@ -2301,51 +2926,22 @@
           <w:iCs/>
         </w:rPr>
       </w:pPr>
-    </w:p>
-    <w:p>
-      <w:pPr>
-        <w:spacing w:after="200" w:line="276" w:lineRule="auto"/>
-        <w:rPr>
-          <w:ins w:id="21" w:author="JCASEY" w:date="2014-03-06T13:10:00Z"/>
+      <w:r>
+        <w:rPr>
           <w:b/>
           <w:iCs/>
         </w:rPr>
-      </w:pPr>
-      <w:ins w:id="22" w:author="JCASEY" w:date="2014-03-06T13:10:00Z">
-        <w:r>
-          <w:rPr>
-            <w:b/>
-            <w:iCs/>
-          </w:rPr>
-          <w:br w:type="page"/>
-        </w:r>
-      </w:ins>
-    </w:p>
-    <w:p>
-      <w:pPr>
-        <w:jc w:val="both"/>
-        <w:rPr>
-          <w:b/>
+        <w:t xml:space="preserve">Assignment hand-in </w:t>
+      </w:r>
+    </w:p>
+    <w:p>
+      <w:pPr>
+        <w:pStyle w:val="ListParagraph"/>
+        <w:jc w:val="both"/>
+        <w:rPr>
           <w:iCs/>
         </w:rPr>
       </w:pPr>
-      <w:r>
-        <w:rPr>
-          <w:b/>
-          <w:iCs/>
-        </w:rPr>
-        <w:lastRenderedPageBreak/>
-        <w:t xml:space="preserve">Assignment hand-in </w:t>
-      </w:r>
-    </w:p>
-    <w:p>
-      <w:pPr>
-        <w:pStyle w:val="ListParagraph"/>
-        <w:jc w:val="both"/>
-        <w:rPr>
-          <w:iCs/>
-        </w:rPr>
-      </w:pPr>
     </w:p>
     <w:p>
       <w:pPr>
@@ -2353,7 +2949,7 @@
         <w:ind w:left="0"/>
         <w:jc w:val="both"/>
         <w:rPr>
-          <w:del w:id="23" w:author="JCASEY" w:date="2014-03-06T13:10:00Z"/>
+          <w:del w:id="19" w:author="JCASEY" w:date="2014-03-06T13:10:00Z"/>
           <w:iCs/>
         </w:rPr>
       </w:pPr>
@@ -2364,11 +2960,11 @@
         <w:autoSpaceDN w:val="0"/>
         <w:adjustRightInd w:val="0"/>
         <w:rPr>
-          <w:ins w:id="24" w:author="JCASEY" w:date="2014-03-06T13:11:00Z"/>
+          <w:ins w:id="20" w:author="JCASEY" w:date="2014-03-06T13:11:00Z"/>
           <w:lang w:val="en-NZ" w:eastAsia="en-NZ"/>
         </w:rPr>
       </w:pPr>
-      <w:ins w:id="25" w:author="JCASEY" w:date="2014-03-06T13:11:00Z">
+      <w:ins w:id="21" w:author="JCASEY" w:date="2014-03-06T13:11:00Z">
         <w:r>
           <w:rPr>
             <w:lang w:val="en-NZ" w:eastAsia="en-NZ"/>
@@ -2395,7 +2991,7 @@
         <w:autoSpaceDN w:val="0"/>
         <w:adjustRightInd w:val="0"/>
         <w:rPr>
-          <w:ins w:id="26" w:author="JCASEY" w:date="2014-03-06T13:11:00Z"/>
+          <w:ins w:id="22" w:author="JCASEY" w:date="2014-03-06T13:11:00Z"/>
           <w:lang w:val="en-NZ" w:eastAsia="en-NZ"/>
         </w:rPr>
       </w:pPr>
@@ -2411,11 +3007,11 @@
         <w:autoSpaceDN w:val="0"/>
         <w:adjustRightInd w:val="0"/>
         <w:rPr>
-          <w:ins w:id="27" w:author="JCASEY" w:date="2014-03-06T13:11:00Z"/>
+          <w:ins w:id="23" w:author="JCASEY" w:date="2014-03-06T13:11:00Z"/>
           <w:lang w:val="en-NZ" w:eastAsia="en-NZ"/>
         </w:rPr>
       </w:pPr>
-      <w:ins w:id="28" w:author="JCASEY" w:date="2014-03-06T13:11:00Z">
+      <w:ins w:id="24" w:author="JCASEY" w:date="2014-03-06T13:11:00Z">
         <w:r>
           <w:rPr>
             <w:lang w:val="en-NZ" w:eastAsia="en-NZ"/>
@@ -2435,11 +3031,11 @@
         <w:autoSpaceDN w:val="0"/>
         <w:adjustRightInd w:val="0"/>
         <w:rPr>
-          <w:ins w:id="29" w:author="JCASEY" w:date="2014-03-06T13:11:00Z"/>
+          <w:ins w:id="25" w:author="JCASEY" w:date="2014-03-06T13:11:00Z"/>
           <w:lang w:val="en-NZ" w:eastAsia="en-NZ"/>
         </w:rPr>
       </w:pPr>
-      <w:ins w:id="30" w:author="JCASEY" w:date="2014-03-06T13:11:00Z">
+      <w:ins w:id="26" w:author="JCASEY" w:date="2014-03-06T13:11:00Z">
         <w:r>
           <w:rPr>
             <w:lang w:val="en-NZ" w:eastAsia="en-NZ"/>
@@ -2459,11 +3055,11 @@
         <w:autoSpaceDN w:val="0"/>
         <w:adjustRightInd w:val="0"/>
         <w:rPr>
-          <w:ins w:id="31" w:author="JCASEY" w:date="2014-03-06T13:11:00Z"/>
+          <w:ins w:id="27" w:author="JCASEY" w:date="2014-03-06T13:11:00Z"/>
           <w:lang w:val="en-NZ" w:eastAsia="en-NZ"/>
         </w:rPr>
       </w:pPr>
-      <w:ins w:id="32" w:author="JCASEY" w:date="2014-03-06T13:11:00Z">
+      <w:ins w:id="28" w:author="JCASEY" w:date="2014-03-06T13:11:00Z">
         <w:r>
           <w:rPr>
             <w:lang w:val="en-NZ" w:eastAsia="en-NZ"/>
@@ -2483,11 +3079,11 @@
         <w:autoSpaceDN w:val="0"/>
         <w:adjustRightInd w:val="0"/>
         <w:rPr>
-          <w:ins w:id="33" w:author="JCASEY" w:date="2014-03-06T13:11:00Z"/>
+          <w:ins w:id="29" w:author="JCASEY" w:date="2014-03-06T13:11:00Z"/>
           <w:lang w:val="en-NZ" w:eastAsia="en-NZ"/>
         </w:rPr>
       </w:pPr>
-      <w:ins w:id="34" w:author="JCASEY" w:date="2014-03-06T13:11:00Z">
+      <w:ins w:id="30" w:author="JCASEY" w:date="2014-03-06T13:11:00Z">
         <w:r>
           <w:rPr>
             <w:lang w:val="en-NZ" w:eastAsia="en-NZ"/>
@@ -2515,10 +3111,10 @@
         <w:adjustRightInd w:val="0"/>
         <w:ind w:left="720"/>
         <w:rPr>
-          <w:ins w:id="35" w:author="JCASEY" w:date="2014-03-06T13:12:00Z"/>
+          <w:ins w:id="31" w:author="JCASEY" w:date="2014-03-06T13:12:00Z"/>
           <w:lang w:val="en-NZ" w:eastAsia="en-NZ"/>
         </w:rPr>
-        <w:pPrChange w:id="36" w:author="JCASEY" w:date="2014-03-06T13:12:00Z">
+        <w:pPrChange w:id="32" w:author="JCASEY" w:date="2014-03-06T13:12:00Z">
           <w:pPr>
             <w:pStyle w:val="ListParagraph"/>
             <w:numPr>
@@ -2538,10 +3134,10 @@
         <w:autoSpaceDN w:val="0"/>
         <w:adjustRightInd w:val="0"/>
         <w:rPr>
-          <w:ins w:id="37" w:author="JCASEY" w:date="2014-03-06T13:11:00Z"/>
+          <w:ins w:id="33" w:author="JCASEY" w:date="2014-03-06T13:11:00Z"/>
           <w:lang w:val="en-NZ" w:eastAsia="en-NZ"/>
         </w:rPr>
-        <w:pPrChange w:id="38" w:author="JCASEY" w:date="2014-03-06T13:12:00Z">
+        <w:pPrChange w:id="34" w:author="JCASEY" w:date="2014-03-06T13:12:00Z">
           <w:pPr>
             <w:pStyle w:val="ListParagraph"/>
             <w:numPr>
@@ -2554,7 +3150,7 @@
           </w:pPr>
         </w:pPrChange>
       </w:pPr>
-      <w:ins w:id="39" w:author="JCASEY" w:date="2014-03-06T13:11:00Z">
+      <w:ins w:id="35" w:author="JCASEY" w:date="2014-03-06T13:11:00Z">
         <w:r>
           <w:rPr>
             <w:lang w:val="en-NZ" w:eastAsia="en-NZ"/>
@@ -2569,11 +3165,11 @@
         <w:ind w:left="0"/>
         <w:jc w:val="both"/>
         <w:rPr>
-          <w:del w:id="40" w:author="JCASEY" w:date="2014-03-06T13:11:00Z"/>
+          <w:del w:id="36" w:author="JCASEY" w:date="2014-03-06T13:11:00Z"/>
           <w:iCs/>
         </w:rPr>
       </w:pPr>
-      <w:del w:id="41" w:author="JCASEY" w:date="2014-03-06T13:11:00Z">
+      <w:del w:id="37" w:author="JCASEY" w:date="2014-03-06T13:11:00Z">
         <w:r>
           <w:rPr>
             <w:iCs/>
@@ -2612,7 +3208,7 @@
         <w:ind w:left="0"/>
         <w:jc w:val="both"/>
         <w:rPr>
-          <w:del w:id="42" w:author="JCASEY" w:date="2014-03-06T13:12:00Z"/>
+          <w:del w:id="38" w:author="JCASEY" w:date="2014-03-06T13:12:00Z"/>
           <w:iCs/>
         </w:rPr>
       </w:pPr>
@@ -2722,7 +3318,14 @@
         <w:rPr>
           <w:iCs/>
         </w:rPr>
-        <w:t xml:space="preserve">When requesting an SAC for an assignment, the SAC form must be submitted (along with work completed to date) within the time frame of the extension requested; i.e. if the Doctor’s certificate is for one (1) day, then the SAC form and work completed must be submitted within one (1) day. </w:t>
+        <w:t xml:space="preserve">When requesting an SAC for an assignment, the SAC form must be submitted (along with work completed to date) within the time frame of the extension requested; i.e. if the Doctor’s </w:t>
+      </w:r>
+      <w:r>
+        <w:rPr>
+          <w:iCs/>
+        </w:rPr>
+        <w:lastRenderedPageBreak/>
+        <w:t xml:space="preserve">certificate is for one (1) day, then the SAC form and work completed must be submitted within one (1) day. </w:t>
       </w:r>
     </w:p>
     <w:p>
@@ -2918,7 +3521,15 @@
         </w:numPr>
       </w:pPr>
       <w:r>
-        <w:t xml:space="preserve">Talk it over with your lecturer or programme </w:t>
+        <w:t xml:space="preserve">Talk it over with your lecturer or </w:t>
+      </w:r>
+      <w:proofErr w:type="spellStart"/>
+      <w:r>
+        <w:t>programme</w:t>
+      </w:r>
+      <w:proofErr w:type="spellEnd"/>
+      <w:r>
+        <w:t xml:space="preserve"> </w:t>
       </w:r>
       <w:r>
         <w:t>leader</w:t>
@@ -2936,7 +3547,23 @@
         </w:numPr>
       </w:pPr>
       <w:r>
-        <w:t xml:space="preserve">Visit Te Puno Ako or Maia for learning advice and support. </w:t>
+        <w:t xml:space="preserve">Visit </w:t>
+      </w:r>
+      <w:proofErr w:type="spellStart"/>
+      <w:r>
+        <w:t>Te</w:t>
+      </w:r>
+      <w:proofErr w:type="spellEnd"/>
+      <w:r>
+        <w:t xml:space="preserve"> Puno </w:t>
+      </w:r>
+      <w:proofErr w:type="spellStart"/>
+      <w:r>
+        <w:t>Ako</w:t>
+      </w:r>
+      <w:proofErr w:type="spellEnd"/>
+      <w:r>
+        <w:t xml:space="preserve"> or Maia for learning advice and support. </w:t>
       </w:r>
     </w:p>
     <w:p>
@@ -2960,7 +3587,13 @@
         </w:numPr>
       </w:pPr>
       <w:r>
-        <w:t xml:space="preserve">Contact USU Advocate for independent advice. </w:t>
+        <w:t xml:space="preserve">Contact </w:t>
+      </w:r>
+      <w:r>
+        <w:t>your Ed Collective</w:t>
+      </w:r>
+      <w:r>
+        <w:t xml:space="preserve"> Advocate for independent advice. </w:t>
       </w:r>
     </w:p>
     <w:p>
@@ -2972,20 +3605,36 @@
         </w:numPr>
       </w:pPr>
       <w:r>
-        <w:t>For contact details and more information, go to www.usu.co.nz (http://www.usu.co.nz)</w:t>
-      </w:r>
+        <w:t xml:space="preserve">For contact details and more information, go to </w:t>
+      </w:r>
+      <w:hyperlink r:id="rId8" w:history="1">
+        <w:r>
+          <w:rPr>
+            <w:rStyle w:val="Hyperlink"/>
+          </w:rPr>
+          <w:t>http://www.edcollective.org.nz/</w:t>
+        </w:r>
+      </w:hyperlink>
+      <w:r>
+        <w:t xml:space="preserve"> </w:t>
+      </w:r>
+    </w:p>
+    <w:p>
+      <w:pPr>
+        <w:pStyle w:val="Footer"/>
+        <w:ind w:left="720"/>
+      </w:pPr>
     </w:p>
     <w:p>
       <w:pPr>
         <w:spacing w:after="200" w:line="276" w:lineRule="auto"/>
         <w:jc w:val="both"/>
         <w:rPr>
-          <w:del w:id="43" w:author="JCASEY" w:date="2014-03-06T13:12:00Z"/>
-        </w:rPr>
-      </w:pPr>
-      <w:del w:id="44" w:author="JCASEY" w:date="2014-03-06T13:12:00Z">
+          <w:del w:id="39" w:author="JCASEY" w:date="2014-03-06T13:12:00Z"/>
+        </w:rPr>
+      </w:pPr>
+      <w:del w:id="40" w:author="JCASEY" w:date="2014-03-06T13:12:00Z">
         <w:r>
-          <w:lastRenderedPageBreak/>
           <w:br w:type="page"/>
         </w:r>
       </w:del>
@@ -2997,7 +3646,7 @@
         <w:rPr>
           <w:bCs/>
         </w:rPr>
-        <w:pPrChange w:id="45" w:author="JCASEY" w:date="2014-03-06T13:12:00Z">
+        <w:pPrChange w:id="41" w:author="JCASEY" w:date="2014-03-06T13:12:00Z">
           <w:pPr>
             <w:spacing w:before="144" w:after="144"/>
             <w:jc w:val="both"/>
@@ -3082,29 +3731,73 @@
           </w:tcPr>
           <w:p>
             <w:pPr>
-              <w:spacing w:before="144" w:after="144"/>
-              <w:jc w:val="both"/>
+              <w:autoSpaceDE w:val="0"/>
+              <w:autoSpaceDN w:val="0"/>
+              <w:adjustRightInd w:val="0"/>
+              <w:jc w:val="center"/>
               <w:rPr>
                 <w:b/>
+                <w:bCs/>
+                <w:szCs w:val="28"/>
               </w:rPr>
             </w:pPr>
+            <w:del w:id="42" w:author="John Casey" w:date="2014-03-24T14:44:00Z">
+              <w:r>
+                <w:rPr>
+                  <w:b/>
+                  <w:bCs/>
+                  <w:szCs w:val="28"/>
+                </w:rPr>
+                <w:delText xml:space="preserve">ISCG7424 </w:delText>
+              </w:r>
+            </w:del>
+            <w:ins w:id="43" w:author="John Casey" w:date="2014-03-24T14:44:00Z">
+              <w:r>
+                <w:rPr>
+                  <w:b/>
+                  <w:bCs/>
+                  <w:szCs w:val="28"/>
+                </w:rPr>
+                <w:t>ISCG742</w:t>
+              </w:r>
+              <w:r>
+                <w:rPr>
+                  <w:b/>
+                  <w:bCs/>
+                  <w:szCs w:val="28"/>
+                </w:rPr>
+                <w:t>5</w:t>
+              </w:r>
+              <w:r>
+                <w:rPr>
+                  <w:b/>
+                  <w:bCs/>
+                  <w:szCs w:val="28"/>
+                </w:rPr>
+                <w:t xml:space="preserve"> </w:t>
+              </w:r>
+            </w:ins>
             <w:r>
               <w:rPr>
                 <w:b/>
+                <w:bCs/>
+                <w:szCs w:val="28"/>
               </w:rPr>
-              <w:t>Mobile Software development ISCG74</w:t>
+              <w:t xml:space="preserve">– </w:t>
             </w:r>
             <w:r>
               <w:rPr>
                 <w:b/>
+                <w:bCs/>
+                <w:szCs w:val="28"/>
               </w:rPr>
-              <w:t>24</w:t>
+              <w:t>Enterprise Java Programming</w:t>
             </w:r>
           </w:p>
           <w:p>
             <w:pPr>
               <w:spacing w:before="144" w:after="144"/>
-              <w:jc w:val="both"/>
+              <w:jc w:val="center"/>
             </w:pPr>
             <w:r>
               <w:t>Assignment 1</w:t>
@@ -4203,7 +4896,7 @@
   <w:abstractNum w:abstractNumId="11">
     <w:nsid w:val="52833041"/>
     <w:multiLevelType w:val="hybridMultilevel"/>
-    <w:tmpl w:val="F476088C"/>
+    <w:tmpl w:val="1A404980"/>
     <w:lvl w:ilvl="0" w:tplc="1409000F">
       <w:start w:val="1"/>
       <w:numFmt w:val="decimal"/>
@@ -5559,6 +6252,18 @@
       <w:sz w:val="20"/>
       <w:szCs w:val="20"/>
       <w:lang w:val="en-US"/>
+    </w:rPr>
+  </w:style>
+  <w:style w:type="character" w:styleId="Hyperlink">
+    <w:name w:val="Hyperlink"/>
+    <w:basedOn w:val="DefaultParagraphFont"/>
+    <w:uiPriority w:val="99"/>
+    <w:semiHidden/>
+    <w:unhideWhenUsed/>
+    <w:rsid w:val="00F6499D"/>
+    <w:rPr>
+      <w:color w:val="0000FF"/>
+      <w:u w:val="single"/>
     </w:rPr>
   </w:style>
 </w:styles>
@@ -6042,7 +6747,7 @@
 </file>
 
 <file path=customXml/itemProps1.xml><?xml version="1.0" encoding="utf-8"?>
-<ds:datastoreItem xmlns:ds="http://schemas.openxmlformats.org/officeDocument/2006/customXml" ds:itemID="{81F8E6DE-CEBE-4030-ABC6-36839DF8D651}">
+<ds:datastoreItem xmlns:ds="http://schemas.openxmlformats.org/officeDocument/2006/customXml" ds:itemID="{9A6C6D2C-FB8D-4CFF-9AF1-8DCD6FE1E0C6}">
   <ds:schemaRefs>
     <ds:schemaRef ds:uri="http://schemas.openxmlformats.org/officeDocument/2006/bibliography"/>
   </ds:schemaRefs>

</xml_diff>

<commit_message>
Accepted all changes in tracked document.
</commit_message>
<xml_diff>
--- a/Documents/Assignments/ISCG7425 - Assignment 1.docx
+++ b/Documents/Assignments/ISCG7425 - Assignment 1.docx
@@ -39,6 +39,8 @@
                 <w:szCs w:val="28"/>
               </w:rPr>
             </w:pPr>
+            <w:bookmarkStart w:id="0" w:name="_GoBack"/>
+            <w:bookmarkEnd w:id="0"/>
             <w:r>
               <w:rPr>
                 <w:b/>
@@ -49,7 +51,7 @@
                 <w:lang w:val="en-NZ" w:eastAsia="en-NZ"/>
               </w:rPr>
               <w:drawing>
-                <wp:inline distT="0" distB="0" distL="0" distR="0">
+                <wp:inline distT="0" distB="0" distL="0" distR="0" wp14:anchorId="63227FC6" wp14:editId="3D8CADC9">
                   <wp:extent cx="2009775" cy="1243812"/>
                   <wp:effectExtent l="19050" t="0" r="9525" b="0"/>
                   <wp:docPr id="3" name="Picture 2"/>
@@ -111,42 +113,30 @@
                 <w:szCs w:val="28"/>
               </w:rPr>
             </w:pPr>
-            <w:del w:id="0" w:author="John Casey" w:date="2014-03-24T14:44:00Z">
-              <w:r>
-                <w:rPr>
-                  <w:b/>
-                  <w:bCs/>
-                  <w:szCs w:val="28"/>
-                </w:rPr>
-                <w:delText xml:space="preserve">ISCG7424 </w:delText>
-              </w:r>
-            </w:del>
-            <w:ins w:id="1" w:author="John Casey" w:date="2014-03-24T14:44:00Z">
-              <w:r>
-                <w:rPr>
-                  <w:b/>
-                  <w:bCs/>
-                  <w:szCs w:val="28"/>
-                </w:rPr>
-                <w:t>ISCG742</w:t>
-              </w:r>
-              <w:r>
-                <w:rPr>
-                  <w:b/>
-                  <w:bCs/>
-                  <w:szCs w:val="28"/>
-                </w:rPr>
-                <w:t>5</w:t>
-              </w:r>
-              <w:r>
-                <w:rPr>
-                  <w:b/>
-                  <w:bCs/>
-                  <w:szCs w:val="28"/>
-                </w:rPr>
-                <w:t xml:space="preserve"> </w:t>
-              </w:r>
-            </w:ins>
+            <w:r>
+              <w:rPr>
+                <w:b/>
+                <w:bCs/>
+                <w:szCs w:val="28"/>
+              </w:rPr>
+              <w:t>ISCG742</w:t>
+            </w:r>
+            <w:r>
+              <w:rPr>
+                <w:b/>
+                <w:bCs/>
+                <w:szCs w:val="28"/>
+              </w:rPr>
+              <w:t>5</w:t>
+            </w:r>
+            <w:r>
+              <w:rPr>
+                <w:b/>
+                <w:bCs/>
+                <w:szCs w:val="28"/>
+              </w:rPr>
+              <w:t xml:space="preserve"> </w:t>
+            </w:r>
             <w:r>
               <w:rPr>
                 <w:b/>
@@ -603,11 +593,6 @@
           <w:noProof/>
           <w:lang w:eastAsia="en-NZ"/>
         </w:rPr>
-        <w:pPrChange w:id="2" w:author="JCASEY" w:date="2014-03-06T13:04:00Z">
-          <w:pPr>
-            <w:jc w:val="both"/>
-          </w:pPr>
-        </w:pPrChange>
       </w:pPr>
       <w:r>
         <w:rPr>
@@ -666,21 +651,7 @@
           <w:noProof/>
           <w:lang w:eastAsia="en-NZ"/>
         </w:rPr>
-        <w:t>[2</w:t>
-      </w:r>
-      <w:r>
-        <w:rPr>
-          <w:noProof/>
-          <w:lang w:eastAsia="en-NZ"/>
-        </w:rPr>
-        <w:t>0</w:t>
-      </w:r>
-      <w:r>
-        <w:rPr>
-          <w:noProof/>
-          <w:lang w:eastAsia="en-NZ"/>
-        </w:rPr>
-        <w:t xml:space="preserve"> marks]</w:t>
+        <w:t>[20 marks]</w:t>
       </w:r>
     </w:p>
     <w:p>
@@ -986,21 +957,7 @@
           <w:noProof/>
           <w:lang w:eastAsia="en-NZ"/>
         </w:rPr>
-        <w:t>[</w:t>
-      </w:r>
-      <w:r>
-        <w:rPr>
-          <w:noProof/>
-          <w:lang w:eastAsia="en-NZ"/>
-        </w:rPr>
-        <w:t>5</w:t>
-      </w:r>
-      <w:r>
-        <w:rPr>
-          <w:noProof/>
-          <w:lang w:eastAsia="en-NZ"/>
-        </w:rPr>
-        <w:t xml:space="preserve"> marks]</w:t>
+        <w:t>[5 marks]</w:t>
       </w:r>
     </w:p>
     <w:p>
@@ -1062,21 +1019,7 @@
           <w:noProof/>
           <w:lang w:eastAsia="en-NZ"/>
         </w:rPr>
-        <w:t>[</w:t>
-      </w:r>
-      <w:r>
-        <w:rPr>
-          <w:noProof/>
-          <w:lang w:eastAsia="en-NZ"/>
-        </w:rPr>
-        <w:t>1</w:t>
-      </w:r>
-      <w:r>
-        <w:rPr>
-          <w:noProof/>
-          <w:lang w:eastAsia="en-NZ"/>
-        </w:rPr>
-        <w:t>0 marks]</w:t>
+        <w:t>[10 marks]</w:t>
       </w:r>
     </w:p>
     <w:p>
@@ -1792,20 +1735,40 @@
           <w:ilvl w:val="0"/>
           <w:numId w:val="16"/>
         </w:numPr>
-        <w:spacing w:line="360" w:lineRule="auto"/>
-        <w:jc w:val="both"/>
-        <w:rPr>
-          <w:del w:id="3" w:author="JCASEY" w:date="2014-03-06T13:04:00Z"/>
-        </w:rPr>
-      </w:pPr>
-      <w:r>
-        <w:t xml:space="preserve">Implement </w:t>
-      </w:r>
-      <w:del w:id="4" w:author="JCASEY" w:date="2014-03-06T13:04:00Z">
-        <w:r>
-          <w:delText xml:space="preserve">Subclass </w:delText>
-        </w:r>
-      </w:del>
+        <w:autoSpaceDE w:val="0"/>
+        <w:autoSpaceDN w:val="0"/>
+        <w:adjustRightInd w:val="0"/>
+        <w:jc w:val="both"/>
+      </w:pPr>
+      <w:r>
+        <w:t>Implement application level optimistic locking</w:t>
+      </w:r>
+    </w:p>
+    <w:p>
+      <w:pPr>
+        <w:ind w:left="360"/>
+        <w:jc w:val="right"/>
+        <w:rPr>
+          <w:noProof/>
+          <w:lang w:eastAsia="en-NZ"/>
+        </w:rPr>
+      </w:pPr>
+      <w:r>
+        <w:rPr>
+          <w:noProof/>
+          <w:lang w:eastAsia="en-NZ"/>
+        </w:rPr>
+        <w:t>[10 marks]</w:t>
+      </w:r>
+    </w:p>
+    <w:p>
+      <w:pPr>
+        <w:pStyle w:val="ListParagraph"/>
+        <w:autoSpaceDE w:val="0"/>
+        <w:autoSpaceDN w:val="0"/>
+        <w:adjustRightInd w:val="0"/>
+        <w:jc w:val="both"/>
+      </w:pPr>
     </w:p>
     <w:p>
       <w:pPr>
@@ -1820,12 +1783,12 @@
         <w:jc w:val="both"/>
       </w:pPr>
       <w:r>
-        <w:t>application level optimistic locking</w:t>
-      </w:r>
-    </w:p>
-    <w:p>
-      <w:pPr>
-        <w:ind w:left="360"/>
+        <w:t>Develop reports to show customers that have overdue items.</w:t>
+      </w:r>
+    </w:p>
+    <w:p>
+      <w:pPr>
+        <w:pStyle w:val="ListParagraph"/>
         <w:jc w:val="right"/>
         <w:rPr>
           <w:noProof/>
@@ -1837,26 +1800,11 @@
           <w:noProof/>
           <w:lang w:eastAsia="en-NZ"/>
         </w:rPr>
-        <w:t>[</w:t>
-      </w:r>
-      <w:r>
-        <w:rPr>
-          <w:noProof/>
-          <w:lang w:eastAsia="en-NZ"/>
-        </w:rPr>
-        <w:t>10</w:t>
-      </w:r>
-      <w:r>
-        <w:rPr>
-          <w:noProof/>
-          <w:lang w:eastAsia="en-NZ"/>
-        </w:rPr>
-        <w:t xml:space="preserve"> marks]</w:t>
-      </w:r>
-    </w:p>
-    <w:p>
-      <w:pPr>
-        <w:pStyle w:val="ListParagraph"/>
+        <w:t>[5 marks]</w:t>
+      </w:r>
+    </w:p>
+    <w:p>
+      <w:pPr>
         <w:autoSpaceDE w:val="0"/>
         <w:autoSpaceDN w:val="0"/>
         <w:adjustRightInd w:val="0"/>
@@ -1876,7 +1824,15 @@
         <w:jc w:val="both"/>
       </w:pPr>
       <w:r>
-        <w:t>Develop reports to show customers that have overdue items.</w:t>
+        <w:t xml:space="preserve">Implement historical records using </w:t>
+      </w:r>
+      <w:proofErr w:type="spellStart"/>
+      <w:r>
+        <w:t>Envers</w:t>
+      </w:r>
+      <w:proofErr w:type="spellEnd"/>
+      <w:r>
+        <w:t xml:space="preserve"> Entity Versioning</w:t>
       </w:r>
     </w:p>
     <w:p>
@@ -1893,29 +1849,17 @@
           <w:noProof/>
           <w:lang w:eastAsia="en-NZ"/>
         </w:rPr>
-        <w:t>[</w:t>
-      </w:r>
-      <w:r>
-        <w:rPr>
-          <w:noProof/>
-          <w:lang w:eastAsia="en-NZ"/>
-        </w:rPr>
-        <w:t>5</w:t>
-      </w:r>
-      <w:r>
-        <w:rPr>
-          <w:noProof/>
-          <w:lang w:eastAsia="en-NZ"/>
-        </w:rPr>
-        <w:t xml:space="preserve"> marks]</w:t>
-      </w:r>
-    </w:p>
-    <w:p>
-      <w:pPr>
-        <w:autoSpaceDE w:val="0"/>
-        <w:autoSpaceDN w:val="0"/>
-        <w:adjustRightInd w:val="0"/>
-        <w:jc w:val="both"/>
+        <w:t>[5 marks]</w:t>
+      </w:r>
+    </w:p>
+    <w:p>
+      <w:pPr>
+        <w:pStyle w:val="ListParagraph"/>
+        <w:jc w:val="right"/>
+        <w:rPr>
+          <w:noProof/>
+          <w:lang w:eastAsia="en-NZ"/>
+        </w:rPr>
       </w:pPr>
     </w:p>
     <w:p>
@@ -1931,15 +1875,7 @@
         <w:jc w:val="both"/>
       </w:pPr>
       <w:r>
-        <w:t xml:space="preserve">Implement historical records using </w:t>
-      </w:r>
-      <w:proofErr w:type="spellStart"/>
-      <w:r>
-        <w:t>Envers</w:t>
-      </w:r>
-      <w:proofErr w:type="spellEnd"/>
-      <w:r>
-        <w:t xml:space="preserve"> Entity Versioning</w:t>
+        <w:t>Develop a login system and attach to a user’s session object to keep track of a user and the user’s role in the system.</w:t>
       </w:r>
     </w:p>
     <w:p>
@@ -1956,7 +1892,7 @@
           <w:noProof/>
           <w:lang w:eastAsia="en-NZ"/>
         </w:rPr>
-        <w:t>[5 marks]</w:t>
+        <w:t>[10 marks]</w:t>
       </w:r>
     </w:p>
     <w:p>
@@ -1982,7 +1918,16 @@
         <w:jc w:val="both"/>
       </w:pPr>
       <w:r>
-        <w:t>Develop a login system and attach to a user’s session object to keep track of a user and the user’s role in the system.</w:t>
+        <w:t xml:space="preserve">Re-develop the entire system from scratch using a </w:t>
+      </w:r>
+      <w:r>
+        <w:t>different technology stack</w:t>
+      </w:r>
+      <w:r>
+        <w:t xml:space="preserve"> or a different design pattern</w:t>
+      </w:r>
+      <w:r>
+        <w:t>. For example, use Grails to re-implement the system or use another web technology such as Seam, or Java Server Faces.</w:t>
       </w:r>
     </w:p>
     <w:p>
@@ -1999,21 +1944,7 @@
           <w:noProof/>
           <w:lang w:eastAsia="en-NZ"/>
         </w:rPr>
-        <w:t>[</w:t>
-      </w:r>
-      <w:r>
-        <w:rPr>
-          <w:noProof/>
-          <w:lang w:eastAsia="en-NZ"/>
-        </w:rPr>
-        <w:t>10</w:t>
-      </w:r>
-      <w:r>
-        <w:rPr>
-          <w:noProof/>
-          <w:lang w:eastAsia="en-NZ"/>
-        </w:rPr>
-        <w:t xml:space="preserve"> marks]</w:t>
+        <w:t>[20 marks]</w:t>
       </w:r>
     </w:p>
     <w:p>
@@ -2039,16 +1970,7 @@
         <w:jc w:val="both"/>
       </w:pPr>
       <w:r>
-        <w:t xml:space="preserve">Re-develop the entire system from scratch using a </w:t>
-      </w:r>
-      <w:r>
-        <w:t>different technology stack</w:t>
-      </w:r>
-      <w:r>
-        <w:t xml:space="preserve"> or a different design pattern</w:t>
-      </w:r>
-      <w:r>
-        <w:t>. For example, use Grails to re-implement the system or use another web technology such as Seam, or Java Server Faces.</w:t>
+        <w:t>Allow the user to upload video and customer data using XML files.</w:t>
       </w:r>
     </w:p>
     <w:p>
@@ -2065,21 +1987,7 @@
           <w:noProof/>
           <w:lang w:eastAsia="en-NZ"/>
         </w:rPr>
-        <w:t>[</w:t>
-      </w:r>
-      <w:r>
-        <w:rPr>
-          <w:noProof/>
-          <w:lang w:eastAsia="en-NZ"/>
-        </w:rPr>
-        <w:t>2</w:t>
-      </w:r>
-      <w:r>
-        <w:rPr>
-          <w:noProof/>
-          <w:lang w:eastAsia="en-NZ"/>
-        </w:rPr>
-        <w:t>0 marks]</w:t>
+        <w:t>[5 marks]</w:t>
       </w:r>
     </w:p>
     <w:p>
@@ -2095,57 +2003,12 @@
     <w:p>
       <w:pPr>
         <w:pStyle w:val="ListParagraph"/>
-        <w:numPr>
-          <w:ilvl w:val="0"/>
-          <w:numId w:val="16"/>
-        </w:numPr>
-        <w:autoSpaceDE w:val="0"/>
-        <w:autoSpaceDN w:val="0"/>
-        <w:adjustRightInd w:val="0"/>
-        <w:jc w:val="both"/>
-      </w:pPr>
-      <w:r>
-        <w:t>Allow the user to upload video and customer data using XML files.</w:t>
-      </w:r>
-    </w:p>
-    <w:p>
-      <w:pPr>
-        <w:pStyle w:val="ListParagraph"/>
         <w:jc w:val="right"/>
         <w:rPr>
           <w:noProof/>
           <w:lang w:eastAsia="en-NZ"/>
         </w:rPr>
       </w:pPr>
-      <w:r>
-        <w:rPr>
-          <w:noProof/>
-          <w:lang w:eastAsia="en-NZ"/>
-        </w:rPr>
-        <w:t>[5 marks]</w:t>
-      </w:r>
-    </w:p>
-    <w:p>
-      <w:pPr>
-        <w:pStyle w:val="ListParagraph"/>
-        <w:jc w:val="right"/>
-        <w:rPr>
-          <w:noProof/>
-          <w:lang w:eastAsia="en-NZ"/>
-        </w:rPr>
-      </w:pPr>
-    </w:p>
-    <w:p>
-      <w:pPr>
-        <w:pStyle w:val="ListParagraph"/>
-        <w:jc w:val="right"/>
-        <w:rPr>
-          <w:noProof/>
-          <w:lang w:eastAsia="en-NZ"/>
-        </w:rPr>
-      </w:pPr>
-      <w:bookmarkStart w:id="5" w:name="_GoBack"/>
-      <w:bookmarkEnd w:id="5"/>
     </w:p>
     <w:p>
       <w:pPr>
@@ -2343,28 +2206,12 @@
         </w:rPr>
         <w:t xml:space="preserve">Include a list of references in this document if you have used any </w:t>
       </w:r>
-      <w:ins w:id="6" w:author="JCASEY" w:date="2014-03-06T13:10:00Z">
-        <w:r>
-          <w:rPr>
-            <w:lang w:val="en-AU" w:eastAsia="en-AU"/>
-          </w:rPr>
-          <w:t xml:space="preserve">print or electronic </w:t>
-        </w:r>
-      </w:ins>
-      <w:del w:id="7" w:author="JCASEY" w:date="2014-03-06T13:10:00Z">
-        <w:r>
-          <w:rPr>
-            <w:lang w:val="en-AU" w:eastAsia="en-AU"/>
-          </w:rPr>
-          <w:delText>I</w:delText>
-        </w:r>
-        <w:r>
-          <w:rPr>
-            <w:lang w:val="en-AU" w:eastAsia="en-AU"/>
-          </w:rPr>
-          <w:delText xml:space="preserve">nternet </w:delText>
-        </w:r>
-      </w:del>
+      <w:r>
+        <w:rPr>
+          <w:lang w:val="en-AU" w:eastAsia="en-AU"/>
+        </w:rPr>
+        <w:t xml:space="preserve">print or electronic </w:t>
+      </w:r>
       <w:r>
         <w:rPr>
           <w:lang w:val="en-AU" w:eastAsia="en-AU"/>
@@ -2450,7 +2297,6 @@
       <w:pPr>
         <w:jc w:val="both"/>
         <w:rPr>
-          <w:ins w:id="8" w:author="JCASEY" w:date="2014-03-06T13:12:00Z"/>
           <w:b/>
           <w:iCs/>
         </w:rPr>
@@ -2464,15 +2310,13 @@
           <w:iCs/>
         </w:rPr>
       </w:pPr>
-      <w:ins w:id="9" w:author="JCASEY" w:date="2014-03-06T13:12:00Z">
-        <w:r>
-          <w:rPr>
-            <w:b/>
-            <w:iCs/>
-          </w:rPr>
-          <w:t>Marking Schedule</w:t>
-        </w:r>
-      </w:ins>
+      <w:r>
+        <w:rPr>
+          <w:b/>
+          <w:iCs/>
+        </w:rPr>
+        <w:t>Marking Schedule</w:t>
+      </w:r>
     </w:p>
     <w:tbl>
       <w:tblPr>
@@ -2500,22 +2344,12 @@
                 <w:iCs/>
               </w:rPr>
             </w:pPr>
-            <w:del w:id="10" w:author="JCASEY" w:date="2014-03-06T13:12:00Z">
-              <w:r>
-                <w:rPr>
-                  <w:iCs/>
-                </w:rPr>
-                <w:delText>Marking Schedule</w:delText>
-              </w:r>
-            </w:del>
-            <w:ins w:id="11" w:author="JCASEY" w:date="2014-03-06T13:12:00Z">
-              <w:r>
-                <w:rPr>
-                  <w:iCs/>
-                </w:rPr>
-                <w:t>Sections</w:t>
-              </w:r>
-            </w:ins>
+            <w:r>
+              <w:rPr>
+                <w:iCs/>
+              </w:rPr>
+              <w:t>Sections</w:t>
+            </w:r>
           </w:p>
         </w:tc>
         <w:tc>
@@ -2807,22 +2641,12 @@
               </w:rPr>
               <w:t xml:space="preserve">Part E </w:t>
             </w:r>
-            <w:del w:id="12" w:author="JCASEY" w:date="2014-03-06T13:10:00Z">
-              <w:r>
-                <w:rPr>
-                  <w:iCs/>
-                </w:rPr>
-                <w:delText>-</w:delText>
-              </w:r>
-            </w:del>
-            <w:ins w:id="13" w:author="JCASEY" w:date="2014-03-06T13:10:00Z">
-              <w:r>
-                <w:rPr>
-                  <w:iCs/>
-                </w:rPr>
-                <w:t>–</w:t>
-              </w:r>
-            </w:ins>
+            <w:r>
+              <w:rPr>
+                <w:iCs/>
+              </w:rPr>
+              <w:t>–</w:t>
+            </w:r>
             <w:r>
               <w:rPr>
                 <w:iCs/>
@@ -2861,7 +2685,6 @@
       <w:tr>
         <w:trPr>
           <w:jc w:val="center"/>
-          <w:ins w:id="14" w:author="JCASEY" w:date="2014-03-06T13:10:00Z"/>
         </w:trPr>
         <w:tc>
           <w:tcPr>
@@ -2871,18 +2694,15 @@
             <w:pPr>
               <w:jc w:val="both"/>
               <w:rPr>
-                <w:ins w:id="15" w:author="JCASEY" w:date="2014-03-06T13:10:00Z"/>
                 <w:iCs/>
               </w:rPr>
             </w:pPr>
-            <w:ins w:id="16" w:author="JCASEY" w:date="2014-03-06T13:10:00Z">
-              <w:r>
-                <w:rPr>
-                  <w:iCs/>
-                </w:rPr>
-                <w:t>Total</w:t>
-              </w:r>
-            </w:ins>
+            <w:r>
+              <w:rPr>
+                <w:iCs/>
+              </w:rPr>
+              <w:t>Total</w:t>
+            </w:r>
           </w:p>
         </w:tc>
         <w:tc>
@@ -2893,18 +2713,15 @@
             <w:pPr>
               <w:jc w:val="both"/>
               <w:rPr>
-                <w:ins w:id="17" w:author="JCASEY" w:date="2014-03-06T13:10:00Z"/>
                 <w:iCs/>
               </w:rPr>
             </w:pPr>
-            <w:ins w:id="18" w:author="JCASEY" w:date="2014-03-06T13:10:00Z">
-              <w:r>
-                <w:rPr>
-                  <w:iCs/>
-                </w:rPr>
-                <w:t>100%</w:t>
-              </w:r>
-            </w:ins>
+            <w:r>
+              <w:rPr>
+                <w:iCs/>
+              </w:rPr>
+              <w:t>100%</w:t>
+            </w:r>
           </w:p>
         </w:tc>
       </w:tr>
@@ -2945,45 +2762,31 @@
     </w:p>
     <w:p>
       <w:pPr>
-        <w:pStyle w:val="ListParagraph"/>
-        <w:ind w:left="0"/>
-        <w:jc w:val="both"/>
-        <w:rPr>
-          <w:del w:id="19" w:author="JCASEY" w:date="2014-03-06T13:10:00Z"/>
-          <w:iCs/>
-        </w:rPr>
-      </w:pPr>
-    </w:p>
-    <w:p>
-      <w:pPr>
         <w:autoSpaceDE w:val="0"/>
         <w:autoSpaceDN w:val="0"/>
         <w:adjustRightInd w:val="0"/>
         <w:rPr>
-          <w:ins w:id="20" w:author="JCASEY" w:date="2014-03-06T13:11:00Z"/>
           <w:lang w:val="en-NZ" w:eastAsia="en-NZ"/>
         </w:rPr>
       </w:pPr>
-      <w:ins w:id="21" w:author="JCASEY" w:date="2014-03-06T13:11:00Z">
-        <w:r>
-          <w:rPr>
-            <w:lang w:val="en-NZ" w:eastAsia="en-NZ"/>
-          </w:rPr>
-          <w:t>Assignments submitted after the due date and time without having received an extension through Special Assessment Circumstances (SAC) will be penalised according to the following</w:t>
-        </w:r>
-        <w:r>
-          <w:rPr>
-            <w:lang w:val="en-NZ" w:eastAsia="en-NZ"/>
-          </w:rPr>
-          <w:t xml:space="preserve"> scheme</w:t>
-        </w:r>
-        <w:r>
-          <w:rPr>
-            <w:lang w:val="en-NZ" w:eastAsia="en-NZ"/>
-          </w:rPr>
-          <w:t>:</w:t>
-        </w:r>
-      </w:ins>
+      <w:r>
+        <w:rPr>
+          <w:lang w:val="en-NZ" w:eastAsia="en-NZ"/>
+        </w:rPr>
+        <w:t>Assignments submitted after the due date and time without having received an extension through Special Assessment Circumstances (SAC) will be penalised according to the following</w:t>
+      </w:r>
+      <w:r>
+        <w:rPr>
+          <w:lang w:val="en-NZ" w:eastAsia="en-NZ"/>
+        </w:rPr>
+        <w:t xml:space="preserve"> scheme</w:t>
+      </w:r>
+      <w:r>
+        <w:rPr>
+          <w:lang w:val="en-NZ" w:eastAsia="en-NZ"/>
+        </w:rPr>
+        <w:t>:</w:t>
+      </w:r>
     </w:p>
     <w:p>
       <w:pPr>
@@ -2991,7 +2794,6 @@
         <w:autoSpaceDN w:val="0"/>
         <w:adjustRightInd w:val="0"/>
         <w:rPr>
-          <w:ins w:id="22" w:author="JCASEY" w:date="2014-03-06T13:11:00Z"/>
           <w:lang w:val="en-NZ" w:eastAsia="en-NZ"/>
         </w:rPr>
       </w:pPr>
@@ -3007,18 +2809,15 @@
         <w:autoSpaceDN w:val="0"/>
         <w:adjustRightInd w:val="0"/>
         <w:rPr>
-          <w:ins w:id="23" w:author="JCASEY" w:date="2014-03-06T13:11:00Z"/>
           <w:lang w:val="en-NZ" w:eastAsia="en-NZ"/>
         </w:rPr>
       </w:pPr>
-      <w:ins w:id="24" w:author="JCASEY" w:date="2014-03-06T13:11:00Z">
-        <w:r>
-          <w:rPr>
-            <w:lang w:val="en-NZ" w:eastAsia="en-NZ"/>
-          </w:rPr>
-          <w:t>10% of marks deducted if submitted within 24hrs of the deadline</w:t>
-        </w:r>
-      </w:ins>
+      <w:r>
+        <w:rPr>
+          <w:lang w:val="en-NZ" w:eastAsia="en-NZ"/>
+        </w:rPr>
+        <w:t>10% of marks deducted if submitted within 24hrs of the deadline</w:t>
+      </w:r>
     </w:p>
     <w:p>
       <w:pPr>
@@ -3031,18 +2830,15 @@
         <w:autoSpaceDN w:val="0"/>
         <w:adjustRightInd w:val="0"/>
         <w:rPr>
-          <w:ins w:id="25" w:author="JCASEY" w:date="2014-03-06T13:11:00Z"/>
           <w:lang w:val="en-NZ" w:eastAsia="en-NZ"/>
         </w:rPr>
       </w:pPr>
-      <w:ins w:id="26" w:author="JCASEY" w:date="2014-03-06T13:11:00Z">
-        <w:r>
-          <w:rPr>
-            <w:lang w:val="en-NZ" w:eastAsia="en-NZ"/>
-          </w:rPr>
-          <w:t>20% of marks deducted if submitted after 24hrs and up to 48hrs of the deadline</w:t>
-        </w:r>
-      </w:ins>
+      <w:r>
+        <w:rPr>
+          <w:lang w:val="en-NZ" w:eastAsia="en-NZ"/>
+        </w:rPr>
+        <w:t>20% of marks deducted if submitted after 24hrs and up to 48hrs of the deadline</w:t>
+      </w:r>
     </w:p>
     <w:p>
       <w:pPr>
@@ -3055,18 +2851,15 @@
         <w:autoSpaceDN w:val="0"/>
         <w:adjustRightInd w:val="0"/>
         <w:rPr>
-          <w:ins w:id="27" w:author="JCASEY" w:date="2014-03-06T13:11:00Z"/>
           <w:lang w:val="en-NZ" w:eastAsia="en-NZ"/>
         </w:rPr>
       </w:pPr>
-      <w:ins w:id="28" w:author="JCASEY" w:date="2014-03-06T13:11:00Z">
-        <w:r>
-          <w:rPr>
-            <w:lang w:val="en-NZ" w:eastAsia="en-NZ"/>
-          </w:rPr>
-          <w:t>30% of marks deducted if submitted after 48hrs and up to 72hrs of the deadline</w:t>
-        </w:r>
-      </w:ins>
+      <w:r>
+        <w:rPr>
+          <w:lang w:val="en-NZ" w:eastAsia="en-NZ"/>
+        </w:rPr>
+        <w:t>30% of marks deducted if submitted after 48hrs and up to 72hrs of the deadline</w:t>
+      </w:r>
     </w:p>
     <w:p>
       <w:pPr>
@@ -3079,30 +2872,27 @@
         <w:autoSpaceDN w:val="0"/>
         <w:adjustRightInd w:val="0"/>
         <w:rPr>
-          <w:ins w:id="29" w:author="JCASEY" w:date="2014-03-06T13:11:00Z"/>
           <w:lang w:val="en-NZ" w:eastAsia="en-NZ"/>
         </w:rPr>
       </w:pPr>
-      <w:ins w:id="30" w:author="JCASEY" w:date="2014-03-06T13:11:00Z">
-        <w:r>
-          <w:rPr>
-            <w:lang w:val="en-NZ" w:eastAsia="en-NZ"/>
-          </w:rPr>
-          <w:t>No grade will be awarded for an assignment that is submitted later than 72hrs after the</w:t>
-        </w:r>
-        <w:r>
-          <w:rPr>
-            <w:lang w:val="en-NZ" w:eastAsia="en-NZ"/>
-          </w:rPr>
-          <w:t xml:space="preserve"> </w:t>
-        </w:r>
-        <w:r>
-          <w:rPr>
-            <w:lang w:val="en-NZ" w:eastAsia="en-NZ"/>
-          </w:rPr>
-          <w:t>deadline.</w:t>
-        </w:r>
-      </w:ins>
+      <w:r>
+        <w:rPr>
+          <w:lang w:val="en-NZ" w:eastAsia="en-NZ"/>
+        </w:rPr>
+        <w:t>No grade will be awarded for an assignment that is submitted later than 72hrs after the</w:t>
+      </w:r>
+      <w:r>
+        <w:rPr>
+          <w:lang w:val="en-NZ" w:eastAsia="en-NZ"/>
+        </w:rPr>
+        <w:t xml:space="preserve"> </w:t>
+      </w:r>
+      <w:r>
+        <w:rPr>
+          <w:lang w:val="en-NZ" w:eastAsia="en-NZ"/>
+        </w:rPr>
+        <w:t>deadline.</w:t>
+      </w:r>
     </w:p>
     <w:p>
       <w:pPr>
@@ -3111,21 +2901,8 @@
         <w:adjustRightInd w:val="0"/>
         <w:ind w:left="720"/>
         <w:rPr>
-          <w:ins w:id="31" w:author="JCASEY" w:date="2014-03-06T13:12:00Z"/>
           <w:lang w:val="en-NZ" w:eastAsia="en-NZ"/>
         </w:rPr>
-        <w:pPrChange w:id="32" w:author="JCASEY" w:date="2014-03-06T13:12:00Z">
-          <w:pPr>
-            <w:pStyle w:val="ListParagraph"/>
-            <w:numPr>
-              <w:numId w:val="17"/>
-            </w:numPr>
-            <w:autoSpaceDE w:val="0"/>
-            <w:autoSpaceDN w:val="0"/>
-            <w:adjustRightInd w:val="0"/>
-            <w:ind w:hanging="360"/>
-          </w:pPr>
-        </w:pPrChange>
       </w:pPr>
     </w:p>
     <w:p>
@@ -3134,84 +2911,15 @@
         <w:autoSpaceDN w:val="0"/>
         <w:adjustRightInd w:val="0"/>
         <w:rPr>
-          <w:ins w:id="33" w:author="JCASEY" w:date="2014-03-06T13:11:00Z"/>
           <w:lang w:val="en-NZ" w:eastAsia="en-NZ"/>
         </w:rPr>
-        <w:pPrChange w:id="34" w:author="JCASEY" w:date="2014-03-06T13:12:00Z">
-          <w:pPr>
-            <w:pStyle w:val="ListParagraph"/>
-            <w:numPr>
-              <w:numId w:val="17"/>
-            </w:numPr>
-            <w:autoSpaceDE w:val="0"/>
-            <w:autoSpaceDN w:val="0"/>
-            <w:adjustRightInd w:val="0"/>
-            <w:ind w:hanging="360"/>
-          </w:pPr>
-        </w:pPrChange>
-      </w:pPr>
-      <w:ins w:id="35" w:author="JCASEY" w:date="2014-03-06T13:11:00Z">
-        <w:r>
-          <w:rPr>
-            <w:lang w:val="en-NZ" w:eastAsia="en-NZ"/>
-          </w:rPr>
-          <w:t>Students submitting assignments after the due date and time will be ineligible to resubmit a failed assignment.</w:t>
-        </w:r>
-      </w:ins>
-    </w:p>
-    <w:p>
-      <w:pPr>
-        <w:pStyle w:val="ListParagraph"/>
-        <w:ind w:left="0"/>
-        <w:jc w:val="both"/>
-        <w:rPr>
-          <w:del w:id="36" w:author="JCASEY" w:date="2014-03-06T13:11:00Z"/>
-          <w:iCs/>
-        </w:rPr>
-      </w:pPr>
-      <w:del w:id="37" w:author="JCASEY" w:date="2014-03-06T13:11:00Z">
-        <w:r>
-          <w:rPr>
-            <w:iCs/>
-          </w:rPr>
-          <w:delText>Assignments which are submitted up to one day late will be marked, but cannot achieve more than a C- (pass only) grade. Assignments handed in more than 24 hours late will not be marked unless Special Ass</w:delText>
-        </w:r>
-        <w:r>
-          <w:rPr>
-            <w:iCs/>
-          </w:rPr>
-          <w:delText>essment Circumstances apply. So</w:delText>
-        </w:r>
-        <w:r>
-          <w:rPr>
-            <w:iCs/>
-          </w:rPr>
-          <w:delText xml:space="preserve"> it is better to hand in an incomplete</w:delText>
-        </w:r>
-        <w:r>
-          <w:rPr>
-            <w:iCs/>
-          </w:rPr>
-          <w:delText xml:space="preserve"> </w:delText>
-        </w:r>
-        <w:r>
-          <w:rPr>
-            <w:iCs/>
-          </w:rPr>
-          <w:delText xml:space="preserve">assignment on time. </w:delText>
-        </w:r>
-      </w:del>
-    </w:p>
-    <w:p>
-      <w:pPr>
-        <w:pStyle w:val="ListParagraph"/>
-        <w:ind w:left="0"/>
-        <w:jc w:val="both"/>
-        <w:rPr>
-          <w:del w:id="38" w:author="JCASEY" w:date="2014-03-06T13:12:00Z"/>
-          <w:iCs/>
-        </w:rPr>
-      </w:pPr>
+      </w:pPr>
+      <w:r>
+        <w:rPr>
+          <w:lang w:val="en-NZ" w:eastAsia="en-NZ"/>
+        </w:rPr>
+        <w:t>Students submitting assignments after the due date and time will be ineligible to resubmit a failed assignment.</w:t>
+      </w:r>
     </w:p>
     <w:p>
       <w:pPr>
@@ -3630,28 +3338,8 @@
         <w:spacing w:after="200" w:line="276" w:lineRule="auto"/>
         <w:jc w:val="both"/>
         <w:rPr>
-          <w:del w:id="39" w:author="JCASEY" w:date="2014-03-06T13:12:00Z"/>
-        </w:rPr>
-      </w:pPr>
-      <w:del w:id="40" w:author="JCASEY" w:date="2014-03-06T13:12:00Z">
-        <w:r>
-          <w:br w:type="page"/>
-        </w:r>
-      </w:del>
-    </w:p>
-    <w:p>
-      <w:pPr>
-        <w:spacing w:after="200" w:line="276" w:lineRule="auto"/>
-        <w:jc w:val="both"/>
-        <w:rPr>
           <w:bCs/>
         </w:rPr>
-        <w:pPrChange w:id="41" w:author="JCASEY" w:date="2014-03-06T13:12:00Z">
-          <w:pPr>
-            <w:spacing w:before="144" w:after="144"/>
-            <w:jc w:val="both"/>
-          </w:pPr>
-        </w:pPrChange>
       </w:pPr>
       <w:r>
         <w:rPr>
@@ -3741,49 +3429,29 @@
                 <w:szCs w:val="28"/>
               </w:rPr>
             </w:pPr>
-            <w:del w:id="42" w:author="John Casey" w:date="2014-03-24T14:44:00Z">
-              <w:r>
-                <w:rPr>
-                  <w:b/>
-                  <w:bCs/>
-                  <w:szCs w:val="28"/>
-                </w:rPr>
-                <w:delText xml:space="preserve">ISCG7424 </w:delText>
-              </w:r>
-            </w:del>
-            <w:ins w:id="43" w:author="John Casey" w:date="2014-03-24T14:44:00Z">
-              <w:r>
-                <w:rPr>
-                  <w:b/>
-                  <w:bCs/>
-                  <w:szCs w:val="28"/>
-                </w:rPr>
-                <w:t>ISCG742</w:t>
-              </w:r>
-              <w:r>
-                <w:rPr>
-                  <w:b/>
-                  <w:bCs/>
-                  <w:szCs w:val="28"/>
-                </w:rPr>
-                <w:t>5</w:t>
-              </w:r>
-              <w:r>
-                <w:rPr>
-                  <w:b/>
-                  <w:bCs/>
-                  <w:szCs w:val="28"/>
-                </w:rPr>
-                <w:t xml:space="preserve"> </w:t>
-              </w:r>
-            </w:ins>
             <w:r>
               <w:rPr>
                 <w:b/>
                 <w:bCs/>
                 <w:szCs w:val="28"/>
               </w:rPr>
-              <w:t xml:space="preserve">– </w:t>
+              <w:t>ISCG742</w:t>
+            </w:r>
+            <w:r>
+              <w:rPr>
+                <w:b/>
+                <w:bCs/>
+                <w:szCs w:val="28"/>
+              </w:rPr>
+              <w:t>5</w:t>
+            </w:r>
+            <w:r>
+              <w:rPr>
+                <w:b/>
+                <w:bCs/>
+                <w:szCs w:val="28"/>
+              </w:rPr>
+              <w:t xml:space="preserve"> – </w:t>
             </w:r>
             <w:r>
               <w:rPr>
@@ -6747,7 +6415,7 @@
 </file>
 
 <file path=customXml/itemProps1.xml><?xml version="1.0" encoding="utf-8"?>
-<ds:datastoreItem xmlns:ds="http://schemas.openxmlformats.org/officeDocument/2006/customXml" ds:itemID="{9A6C6D2C-FB8D-4CFF-9AF1-8DCD6FE1E0C6}">
+<ds:datastoreItem xmlns:ds="http://schemas.openxmlformats.org/officeDocument/2006/customXml" ds:itemID="{605728A9-2AAB-4407-A82C-E841A9675CF3}">
   <ds:schemaRefs>
     <ds:schemaRef ds:uri="http://schemas.openxmlformats.org/officeDocument/2006/bibliography"/>
   </ds:schemaRefs>

</xml_diff>

<commit_message>
Update Spring Example project so that we use both XML and Annotations to configure our components.
</commit_message>
<xml_diff>
--- a/Documents/Assignments/ISCG7425 - Assignment 1.docx
+++ b/Documents/Assignments/ISCG7425 - Assignment 1.docx
@@ -1,6 +1,6 @@
 
 <file path=word/document.xml><?xml version="1.0" encoding="utf-8"?>
-<w:document xmlns:wpc="http://schemas.microsoft.com/office/word/2010/wordprocessingCanvas" xmlns:mc="http://schemas.openxmlformats.org/markup-compatibility/2006" xmlns:o="urn:schemas-microsoft-com:office:office" xmlns:r="http://schemas.openxmlformats.org/officeDocument/2006/relationships" xmlns:m="http://schemas.openxmlformats.org/officeDocument/2006/math" xmlns:v="urn:schemas-microsoft-com:vml" xmlns:wp14="http://schemas.microsoft.com/office/word/2010/wordprocessingDrawing" xmlns:wp="http://schemas.openxmlformats.org/drawingml/2006/wordprocessingDrawing" xmlns:w10="urn:schemas-microsoft-com:office:word" xmlns:w="http://schemas.openxmlformats.org/wordprocessingml/2006/main" xmlns:w14="http://schemas.microsoft.com/office/word/2010/wordml" xmlns:wpg="http://schemas.microsoft.com/office/word/2010/wordprocessingGroup" xmlns:wpi="http://schemas.microsoft.com/office/word/2010/wordprocessingInk" xmlns:wne="http://schemas.microsoft.com/office/word/2006/wordml" xmlns:wps="http://schemas.microsoft.com/office/word/2010/wordprocessingShape" mc:Ignorable="w14 wp14">
+<w:document xmlns:ve="http://schemas.openxmlformats.org/markup-compatibility/2006" xmlns:o="urn:schemas-microsoft-com:office:office" xmlns:r="http://schemas.openxmlformats.org/officeDocument/2006/relationships" xmlns:m="http://schemas.openxmlformats.org/officeDocument/2006/math" xmlns:v="urn:schemas-microsoft-com:vml" xmlns:wp="http://schemas.openxmlformats.org/drawingml/2006/wordprocessingDrawing" xmlns:w10="urn:schemas-microsoft-com:office:word" xmlns:w="http://schemas.openxmlformats.org/wordprocessingml/2006/main" xmlns:wne="http://schemas.microsoft.com/office/word/2006/wordml">
   <w:body>
     <w:tbl>
       <w:tblPr>
@@ -15,7 +15,7 @@
           <w:insideV w:val="none" w:sz="0" w:space="0" w:color="auto"/>
         </w:tblBorders>
         <w:tblLayout w:type="fixed"/>
-        <w:tblLook w:val="04A0" w:firstRow="1" w:lastRow="0" w:firstColumn="1" w:lastColumn="0" w:noHBand="0" w:noVBand="1"/>
+        <w:tblLook w:val="04A0"/>
       </w:tblPr>
       <w:tblGrid>
         <w:gridCol w:w="5070"/>
@@ -51,7 +51,7 @@
                 <w:lang w:val="en-NZ" w:eastAsia="en-NZ"/>
               </w:rPr>
               <w:drawing>
-                <wp:inline distT="0" distB="0" distL="0" distR="0" wp14:anchorId="63227FC6" wp14:editId="3D8CADC9">
+                <wp:inline distT="0" distB="0" distL="0" distR="0">
                   <wp:extent cx="2009775" cy="1243812"/>
                   <wp:effectExtent l="19050" t="0" r="9525" b="0"/>
                   <wp:docPr id="3" name="Picture 2"/>
@@ -68,7 +68,7 @@
                           </pic:cNvPicPr>
                         </pic:nvPicPr>
                         <pic:blipFill>
-                          <a:blip r:embed="rId7" cstate="print"/>
+                          <a:blip r:embed="rId6" cstate="print"/>
                           <a:srcRect/>
                           <a:stretch>
                             <a:fillRect/>
@@ -892,7 +892,21 @@
           <w:noProof/>
           <w:lang w:eastAsia="en-NZ"/>
         </w:rPr>
-        <w:t>. The user interface will allow a user to enter create, read, update and delete information related to both customers and books.</w:t>
+        <w:t xml:space="preserve">. The user interface will allow a user to enter create, read, update and delete information related to both customers and </w:t>
+      </w:r>
+      <w:r>
+        <w:rPr>
+          <w:noProof/>
+          <w:lang w:eastAsia="en-NZ"/>
+        </w:rPr>
+        <w:t>videos</w:t>
+      </w:r>
+      <w:r>
+        <w:rPr>
+          <w:noProof/>
+          <w:lang w:eastAsia="en-NZ"/>
+        </w:rPr>
+        <w:t>.</w:t>
       </w:r>
     </w:p>
     <w:p>
@@ -940,7 +954,21 @@
           <w:noProof/>
           <w:lang w:eastAsia="en-NZ"/>
         </w:rPr>
-        <w:t>Users will be able to search for both books and videos using a variety of keys. For example, a user will be able to locate a customer based on the customer’s name and data of birth.</w:t>
+        <w:t xml:space="preserve">Users will be able to search for both </w:t>
+      </w:r>
+      <w:r>
+        <w:rPr>
+          <w:noProof/>
+          <w:lang w:eastAsia="en-NZ"/>
+        </w:rPr>
+        <w:t>customer</w:t>
+      </w:r>
+      <w:r>
+        <w:rPr>
+          <w:noProof/>
+          <w:lang w:eastAsia="en-NZ"/>
+        </w:rPr>
+        <w:t>s and videos using a variety of keys. For example, a user will be able to locate a customer based on the customer’s name and data of birth.</w:t>
       </w:r>
     </w:p>
     <w:p>
@@ -1824,13 +1852,8 @@
         <w:jc w:val="both"/>
       </w:pPr>
       <w:r>
-        <w:t xml:space="preserve">Implement historical records using </w:t>
-      </w:r>
-      <w:proofErr w:type="spellStart"/>
-      <w:r>
-        <w:t>Envers</w:t>
-      </w:r>
-      <w:proofErr w:type="spellEnd"/>
+        <w:t>Implement historical records using Envers</w:t>
+      </w:r>
       <w:r>
         <w:t xml:space="preserve"> Entity Versioning</w:t>
       </w:r>
@@ -2323,7 +2346,7 @@
         <w:tblStyle w:val="TableGrid"/>
         <w:tblW w:w="0" w:type="auto"/>
         <w:jc w:val="center"/>
-        <w:tblLook w:val="04A0" w:firstRow="1" w:lastRow="0" w:firstColumn="1" w:lastColumn="0" w:noHBand="0" w:noVBand="1"/>
+        <w:tblLook w:val="04A0"/>
       </w:tblPr>
       <w:tblGrid>
         <w:gridCol w:w="3123"/>
@@ -3229,15 +3252,7 @@
         </w:numPr>
       </w:pPr>
       <w:r>
-        <w:t xml:space="preserve">Talk it over with your lecturer or </w:t>
-      </w:r>
-      <w:proofErr w:type="spellStart"/>
-      <w:r>
-        <w:t>programme</w:t>
-      </w:r>
-      <w:proofErr w:type="spellEnd"/>
-      <w:r>
-        <w:t xml:space="preserve"> </w:t>
+        <w:t xml:space="preserve">Talk it over with your lecturer or programme </w:t>
       </w:r>
       <w:r>
         <w:t>leader</w:t>
@@ -3255,23 +3270,7 @@
         </w:numPr>
       </w:pPr>
       <w:r>
-        <w:t xml:space="preserve">Visit </w:t>
-      </w:r>
-      <w:proofErr w:type="spellStart"/>
-      <w:r>
-        <w:t>Te</w:t>
-      </w:r>
-      <w:proofErr w:type="spellEnd"/>
-      <w:r>
-        <w:t xml:space="preserve"> Puno </w:t>
-      </w:r>
-      <w:proofErr w:type="spellStart"/>
-      <w:r>
-        <w:t>Ako</w:t>
-      </w:r>
-      <w:proofErr w:type="spellEnd"/>
-      <w:r>
-        <w:t xml:space="preserve"> or Maia for learning advice and support. </w:t>
+        <w:t xml:space="preserve">Visit Te Puno Ako or Maia for learning advice and support. </w:t>
       </w:r>
     </w:p>
     <w:p>
@@ -3315,7 +3314,7 @@
       <w:r>
         <w:t xml:space="preserve">For contact details and more information, go to </w:t>
       </w:r>
-      <w:hyperlink r:id="rId8" w:history="1">
+      <w:hyperlink r:id="rId7" w:history="1">
         <w:r>
           <w:rPr>
             <w:rStyle w:val="Hyperlink"/>
@@ -3407,7 +3406,7 @@
           <w:insideH w:val="single" w:sz="4" w:space="0" w:color="auto"/>
           <w:insideV w:val="single" w:sz="4" w:space="0" w:color="auto"/>
         </w:tblBorders>
-        <w:tblLook w:val="01E0" w:firstRow="1" w:lastRow="1" w:firstColumn="1" w:lastColumn="1" w:noHBand="0" w:noVBand="0"/>
+        <w:tblLook w:val="01E0"/>
       </w:tblPr>
       <w:tblGrid>
         <w:gridCol w:w="8928"/>
@@ -3526,7 +3525,7 @@
 </file>
 
 <file path=word/numbering.xml><?xml version="1.0" encoding="utf-8"?>
-<w:numbering xmlns:wpc="http://schemas.microsoft.com/office/word/2010/wordprocessingCanvas" xmlns:mc="http://schemas.openxmlformats.org/markup-compatibility/2006" xmlns:o="urn:schemas-microsoft-com:office:office" xmlns:r="http://schemas.openxmlformats.org/officeDocument/2006/relationships" xmlns:m="http://schemas.openxmlformats.org/officeDocument/2006/math" xmlns:v="urn:schemas-microsoft-com:vml" xmlns:wp14="http://schemas.microsoft.com/office/word/2010/wordprocessingDrawing" xmlns:wp="http://schemas.openxmlformats.org/drawingml/2006/wordprocessingDrawing" xmlns:w10="urn:schemas-microsoft-com:office:word" xmlns:w="http://schemas.openxmlformats.org/wordprocessingml/2006/main" xmlns:w14="http://schemas.microsoft.com/office/word/2010/wordml" xmlns:wpg="http://schemas.microsoft.com/office/word/2010/wordprocessingGroup" xmlns:wpi="http://schemas.microsoft.com/office/word/2010/wordprocessingInk" xmlns:wne="http://schemas.microsoft.com/office/word/2006/wordml" xmlns:wps="http://schemas.microsoft.com/office/word/2010/wordprocessingShape" mc:Ignorable="w14 wp14">
+<w:numbering xmlns:ve="http://schemas.openxmlformats.org/markup-compatibility/2006" xmlns:o="urn:schemas-microsoft-com:office:office" xmlns:r="http://schemas.openxmlformats.org/officeDocument/2006/relationships" xmlns:m="http://schemas.openxmlformats.org/officeDocument/2006/math" xmlns:v="urn:schemas-microsoft-com:vml" xmlns:wp="http://schemas.openxmlformats.org/drawingml/2006/wordprocessingDrawing" xmlns:w10="urn:schemas-microsoft-com:office:word" xmlns:w="http://schemas.openxmlformats.org/wordprocessingml/2006/main" xmlns:wne="http://schemas.microsoft.com/office/word/2006/wordml">
   <w:abstractNum w:abstractNumId="0">
     <w:nsid w:val="01EB32FA"/>
     <w:multiLevelType w:val="hybridMultilevel"/>
@@ -5561,7 +5560,7 @@
 </file>
 
 <file path=word/styles.xml><?xml version="1.0" encoding="utf-8"?>
-<w:styles xmlns:mc="http://schemas.openxmlformats.org/markup-compatibility/2006" xmlns:r="http://schemas.openxmlformats.org/officeDocument/2006/relationships" xmlns:w="http://schemas.openxmlformats.org/wordprocessingml/2006/main" xmlns:w14="http://schemas.microsoft.com/office/word/2010/wordml" mc:Ignorable="w14">
+<w:styles xmlns:r="http://schemas.openxmlformats.org/officeDocument/2006/relationships" xmlns:w="http://schemas.openxmlformats.org/wordprocessingml/2006/main">
   <w:docDefaults>
     <w:rPrDefault>
       <w:rPr>
@@ -5741,6 +5740,7 @@
     <w:uiPriority w:val="99"/>
     <w:semiHidden/>
     <w:unhideWhenUsed/>
+    <w:qFormat/>
     <w:tblPr>
       <w:tblInd w:w="0" w:type="dxa"/>
       <w:tblCellMar>
@@ -6415,7 +6415,7 @@
 </file>
 
 <file path=customXml/itemProps1.xml><?xml version="1.0" encoding="utf-8"?>
-<ds:datastoreItem xmlns:ds="http://schemas.openxmlformats.org/officeDocument/2006/customXml" ds:itemID="{605728A9-2AAB-4407-A82C-E841A9675CF3}">
+<ds:datastoreItem xmlns:ds="http://schemas.openxmlformats.org/officeDocument/2006/customXml" ds:itemID="{DE6880E8-41E7-48A8-AFE7-08BEDD7DEA8C}">
   <ds:schemaRefs>
     <ds:schemaRef ds:uri="http://schemas.openxmlformats.org/officeDocument/2006/bibliography"/>
   </ds:schemaRefs>

</xml_diff>